<commit_message>
changes in processmaker url
</commit_message>
<xml_diff>
--- a/Source Code/Web Portal/Installation document SATS.docx
+++ b/Source Code/Web Portal/Installation document SATS.docx
@@ -83,15 +83,13 @@
         </w:rPr>
         <w:t xml:space="preserve">Ubuntu or Centos) with following </w:t>
       </w:r>
-      <w:proofErr w:type="spellStart"/>
-      <w:r>
-        <w:rPr>
-          <w:rFonts w:ascii="Verdana" w:eastAsia="Verdana" w:hAnsi="Verdana" w:cs="Verdana"/>
-          <w:highlight w:val="white"/>
-        </w:rPr>
-        <w:t>softwares</w:t>
-      </w:r>
-      <w:proofErr w:type="spellEnd"/>
+      <w:r>
+        <w:rPr>
+          <w:rFonts w:ascii="Verdana" w:eastAsia="Verdana" w:hAnsi="Verdana" w:cs="Verdana"/>
+          <w:highlight w:val="white"/>
+        </w:rPr>
+        <w:t>software</w:t>
+      </w:r>
       <w:r>
         <w:rPr>
           <w:rFonts w:ascii="Verdana" w:eastAsia="Verdana" w:hAnsi="Verdana" w:cs="Verdana"/>
@@ -653,17 +651,8 @@
           <w:rFonts w:ascii="Verdana" w:eastAsia="Verdana" w:hAnsi="Verdana" w:cs="Verdana"/>
           <w:highlight w:val="white"/>
         </w:rPr>
-        <w:t>PASSPORT_CLIENT_ID=</w:t>
-      </w:r>
-      <w:bookmarkStart w:id="0" w:name="_GoBack"/>
-      <w:r>
-        <w:rPr>
-          <w:rFonts w:ascii="Verdana" w:eastAsia="Verdana" w:hAnsi="Verdana" w:cs="Verdana"/>
-          <w:highlight w:val="white"/>
-        </w:rPr>
-        <w:t>9a0001d2-e794-491d-97ac-412dbef72efd</w:t>
-      </w:r>
-      <w:bookmarkEnd w:id="0"/>
+        <w:t>PASSPORT_CLIENT_ID=9a0001d2-e794-491d-97ac-412dbef72efd</w:t>
+      </w:r>
     </w:p>
     <w:p>
       <w:pPr>
@@ -2439,6 +2428,7 @@
         </w:rPr>
       </w:pPr>
       <w:proofErr w:type="spellStart"/>
+      <w:proofErr w:type="gramStart"/>
       <w:r>
         <w:rPr>
           <w:rFonts w:ascii="Verdana" w:eastAsia="Verdana" w:hAnsi="Verdana" w:cs="Verdana"/>
@@ -2448,6 +2438,7 @@
         <w:t>wget</w:t>
       </w:r>
       <w:proofErr w:type="spellEnd"/>
+      <w:proofErr w:type="gramEnd"/>
       <w:r>
         <w:rPr>
           <w:rFonts w:ascii="Verdana" w:eastAsia="Verdana" w:hAnsi="Verdana" w:cs="Verdana"/>
@@ -2464,7 +2455,7 @@
             <w:i/>
             <w:highlight w:val="white"/>
           </w:rPr>
-          <w:t>https://razaoinfo.dl.sourceforge.net/project/processmaker/ProcessMaker/3.3.0/processmaker-3.3.0-community.tar.gz</w:t>
+          <w:t>https://razaoinfo.dl.sourceforge.net/project/processmaker/ProcessMaker/3.8.1/processmaker-3.8.1-community.tar.gz</w:t>
         </w:r>
       </w:hyperlink>
       <w:r>
@@ -2473,25 +2464,141 @@
           <w:i/>
           <w:highlight w:val="white"/>
         </w:rPr>
-        <w:t xml:space="preserve"> (current it is showing “404 not found, So please the source file-&gt;”</w:t>
-      </w:r>
-      <w:r>
         <w:t xml:space="preserve"> </w:t>
       </w:r>
+    </w:p>
+    <w:p>
+      <w:pPr>
+        <w:pBdr>
+          <w:top w:val="nil"/>
+          <w:left w:val="nil"/>
+          <w:bottom w:val="nil"/>
+          <w:right w:val="nil"/>
+          <w:between w:val="nil"/>
+        </w:pBdr>
+        <w:ind w:left="720"/>
+        <w:rPr>
+          <w:rFonts w:ascii="Verdana" w:eastAsia="Verdana" w:hAnsi="Verdana" w:cs="Verdana"/>
+          <w:highlight w:val="white"/>
+        </w:rPr>
+      </w:pPr>
+      <w:bookmarkStart w:id="0" w:name="_GoBack"/>
+      <w:bookmarkEnd w:id="0"/>
       <w:r>
         <w:rPr>
           <w:rFonts w:ascii="Verdana" w:eastAsia="Verdana" w:hAnsi="Verdana" w:cs="Verdana"/>
           <w:i/>
-        </w:rPr>
-        <w:t>processmaker-3.8.1-community.tar.gz</w:t>
-      </w:r>
+          <w:highlight w:val="white"/>
+        </w:rPr>
+        <w:t xml:space="preserve">After the download has finished, decompress the </w:t>
+      </w:r>
+      <w:proofErr w:type="spellStart"/>
       <w:r>
         <w:rPr>
           <w:rFonts w:ascii="Verdana" w:eastAsia="Verdana" w:hAnsi="Verdana" w:cs="Verdana"/>
           <w:i/>
           <w:highlight w:val="white"/>
         </w:rPr>
-        <w:t>”)</w:t>
+        <w:t>tarball</w:t>
+      </w:r>
+      <w:proofErr w:type="spellEnd"/>
+      <w:r>
+        <w:rPr>
+          <w:rFonts w:ascii="Verdana" w:eastAsia="Verdana" w:hAnsi="Verdana" w:cs="Verdana"/>
+          <w:i/>
+          <w:highlight w:val="white"/>
+        </w:rPr>
+        <w:t xml:space="preserve"> in the directory where </w:t>
+      </w:r>
+      <w:proofErr w:type="spellStart"/>
+      <w:r>
+        <w:rPr>
+          <w:rFonts w:ascii="Verdana" w:eastAsia="Verdana" w:hAnsi="Verdana" w:cs="Verdana"/>
+          <w:i/>
+          <w:highlight w:val="white"/>
+        </w:rPr>
+        <w:t>ProcessMaker</w:t>
+      </w:r>
+      <w:proofErr w:type="spellEnd"/>
+      <w:r>
+        <w:rPr>
+          <w:rFonts w:ascii="Verdana" w:eastAsia="Verdana" w:hAnsi="Verdana" w:cs="Verdana"/>
+          <w:i/>
+          <w:highlight w:val="white"/>
+        </w:rPr>
+        <w:t xml:space="preserve"> will be installed</w:t>
+      </w:r>
+      <w:r>
+        <w:rPr>
+          <w:rFonts w:ascii="Verdana" w:eastAsia="Verdana" w:hAnsi="Verdana" w:cs="Verdana"/>
+          <w:i/>
+        </w:rPr>
+        <w:t xml:space="preserve"> using this command: </w:t>
+      </w:r>
+      <w:r>
+        <w:rPr>
+          <w:rFonts w:ascii="Courier New" w:eastAsia="Courier New" w:hAnsi="Courier New" w:cs="Courier New"/>
+          <w:sz w:val="21"/>
+          <w:szCs w:val="21"/>
+          <w:shd w:val="clear" w:color="auto" w:fill="FAFAFA"/>
+        </w:rPr>
+        <w:t>tar -C /opt -</w:t>
+      </w:r>
+      <w:proofErr w:type="spellStart"/>
+      <w:r>
+        <w:rPr>
+          <w:rFonts w:ascii="Courier New" w:eastAsia="Courier New" w:hAnsi="Courier New" w:cs="Courier New"/>
+          <w:sz w:val="21"/>
+          <w:szCs w:val="21"/>
+          <w:shd w:val="clear" w:color="auto" w:fill="FAFAFA"/>
+        </w:rPr>
+        <w:t>xzvf</w:t>
+      </w:r>
+      <w:proofErr w:type="spellEnd"/>
+      <w:r>
+        <w:rPr>
+          <w:rFonts w:ascii="Courier New" w:eastAsia="Courier New" w:hAnsi="Courier New" w:cs="Courier New"/>
+          <w:sz w:val="21"/>
+          <w:szCs w:val="21"/>
+          <w:shd w:val="clear" w:color="auto" w:fill="FAFAFA"/>
+        </w:rPr>
+        <w:t xml:space="preserve"> processmaker-3.</w:t>
+      </w:r>
+      <w:r>
+        <w:rPr>
+          <w:rFonts w:ascii="Courier New" w:eastAsia="Courier New" w:hAnsi="Courier New" w:cs="Courier New"/>
+          <w:i/>
+          <w:color w:val="0000FF"/>
+          <w:sz w:val="21"/>
+          <w:szCs w:val="21"/>
+          <w:highlight w:val="white"/>
+        </w:rPr>
+        <w:t>X.X</w:t>
+      </w:r>
+      <w:r>
+        <w:rPr>
+          <w:rFonts w:ascii="Courier New" w:eastAsia="Courier New" w:hAnsi="Courier New" w:cs="Courier New"/>
+          <w:sz w:val="21"/>
+          <w:szCs w:val="21"/>
+          <w:shd w:val="clear" w:color="auto" w:fill="FAFAFA"/>
+        </w:rPr>
+        <w:t>-community.tar.gz</w:t>
+      </w:r>
+      <w:r>
+        <w:rPr>
+          <w:rFonts w:ascii="Courier New" w:eastAsia="Courier New" w:hAnsi="Courier New" w:cs="Courier New"/>
+          <w:sz w:val="21"/>
+          <w:szCs w:val="21"/>
+          <w:shd w:val="clear" w:color="auto" w:fill="FAFAFA"/>
+        </w:rPr>
+        <w:t xml:space="preserve"> </w:t>
+      </w:r>
+      <w:r>
+        <w:rPr>
+          <w:rFonts w:ascii="Verdana" w:eastAsia="Verdana" w:hAnsi="Verdana" w:cs="Verdana"/>
+          <w:highlight w:val="white"/>
+        </w:rPr>
+        <w:t xml:space="preserve"> </w:t>
       </w:r>
     </w:p>
     <w:p>
@@ -2515,118 +2622,96 @@
       <w:r>
         <w:rPr>
           <w:rFonts w:ascii="Verdana" w:eastAsia="Verdana" w:hAnsi="Verdana" w:cs="Verdana"/>
+          <w:highlight w:val="white"/>
+        </w:rPr>
+        <w:t>T</w:t>
+      </w:r>
+      <w:r>
+        <w:rPr>
+          <w:rFonts w:ascii="Verdana" w:eastAsia="Verdana" w:hAnsi="Verdana" w:cs="Verdana"/>
+          <w:highlight w:val="white"/>
+        </w:rPr>
+        <w:t xml:space="preserve">hen </w:t>
+      </w:r>
+      <w:r>
+        <w:rPr>
+          <w:color w:val="000000"/>
+          <w:sz w:val="21"/>
+          <w:szCs w:val="21"/>
+          <w:shd w:val="clear" w:color="auto" w:fill="FFFFFF"/>
+        </w:rPr>
+        <w:t xml:space="preserve">Verify that </w:t>
+      </w:r>
+      <w:proofErr w:type="spellStart"/>
+      <w:r>
+        <w:rPr>
+          <w:rFonts w:ascii="Verdana" w:eastAsia="Verdana" w:hAnsi="Verdana" w:cs="Verdana"/>
           <w:i/>
           <w:highlight w:val="white"/>
         </w:rPr>
-        <w:t xml:space="preserve">After the download has finished, decompress the </w:t>
-      </w:r>
-      <w:proofErr w:type="spellStart"/>
+        <w:t>ProcessMaker</w:t>
+      </w:r>
+      <w:proofErr w:type="spellEnd"/>
       <w:r>
         <w:rPr>
           <w:rFonts w:ascii="Verdana" w:eastAsia="Verdana" w:hAnsi="Verdana" w:cs="Verdana"/>
           <w:i/>
           <w:highlight w:val="white"/>
         </w:rPr>
-        <w:t>tarball</w:t>
-      </w:r>
-      <w:proofErr w:type="spellEnd"/>
+        <w:t xml:space="preserve"> was correctly decompressed</w:t>
+      </w:r>
       <w:r>
         <w:rPr>
           <w:rFonts w:ascii="Verdana" w:eastAsia="Verdana" w:hAnsi="Verdana" w:cs="Verdana"/>
           <w:i/>
           <w:highlight w:val="white"/>
         </w:rPr>
-        <w:t xml:space="preserve"> in the directory where </w:t>
-      </w:r>
-      <w:proofErr w:type="spellStart"/>
+        <w:t xml:space="preserve"> </w:t>
+      </w:r>
       <w:r>
         <w:rPr>
           <w:rFonts w:ascii="Verdana" w:eastAsia="Verdana" w:hAnsi="Verdana" w:cs="Verdana"/>
           <w:i/>
           <w:highlight w:val="white"/>
         </w:rPr>
-        <w:t>ProcessMaker</w:t>
-      </w:r>
-      <w:proofErr w:type="spellEnd"/>
+        <w:t>using</w:t>
+      </w:r>
+      <w:r>
+        <w:rPr>
+          <w:rFonts w:ascii="Courier New" w:eastAsia="Courier New" w:hAnsi="Courier New" w:cs="Courier New"/>
+          <w:sz w:val="21"/>
+          <w:szCs w:val="21"/>
+          <w:shd w:val="clear" w:color="auto" w:fill="FAFAFA"/>
+        </w:rPr>
+        <w:t xml:space="preserve"> ls /opt/</w:t>
+      </w:r>
+      <w:proofErr w:type="spellStart"/>
+      <w:r>
+        <w:rPr>
+          <w:rFonts w:ascii="Courier New" w:eastAsia="Courier New" w:hAnsi="Courier New" w:cs="Courier New"/>
+          <w:sz w:val="21"/>
+          <w:szCs w:val="21"/>
+          <w:shd w:val="clear" w:color="auto" w:fill="FAFAFA"/>
+        </w:rPr>
+        <w:t>processmaker</w:t>
+      </w:r>
+      <w:proofErr w:type="spellEnd"/>
+      <w:r>
+        <w:rPr>
+          <w:rFonts w:ascii="Courier New" w:eastAsia="Courier New" w:hAnsi="Courier New" w:cs="Courier New"/>
+          <w:sz w:val="21"/>
+          <w:szCs w:val="21"/>
+          <w:shd w:val="clear" w:color="auto" w:fill="FAFAFA"/>
+        </w:rPr>
+        <w:t xml:space="preserve"> </w:t>
+      </w:r>
       <w:r>
         <w:rPr>
           <w:rFonts w:ascii="Verdana" w:eastAsia="Verdana" w:hAnsi="Verdana" w:cs="Verdana"/>
           <w:i/>
           <w:highlight w:val="white"/>
         </w:rPr>
-        <w:t xml:space="preserve"> will be installed</w:t>
-      </w:r>
-      <w:r>
-        <w:rPr>
-          <w:rFonts w:ascii="Verdana" w:eastAsia="Verdana" w:hAnsi="Verdana" w:cs="Verdana"/>
-          <w:i/>
-        </w:rPr>
-        <w:t xml:space="preserve"> using this command: </w:t>
-      </w:r>
-      <w:r>
-        <w:rPr>
-          <w:rFonts w:ascii="Courier New" w:eastAsia="Courier New" w:hAnsi="Courier New" w:cs="Courier New"/>
-          <w:sz w:val="21"/>
-          <w:szCs w:val="21"/>
-          <w:shd w:val="clear" w:color="auto" w:fill="FAFAFA"/>
-        </w:rPr>
-        <w:t>tar -C /opt -</w:t>
-      </w:r>
-      <w:proofErr w:type="spellStart"/>
-      <w:r>
-        <w:rPr>
-          <w:rFonts w:ascii="Courier New" w:eastAsia="Courier New" w:hAnsi="Courier New" w:cs="Courier New"/>
-          <w:sz w:val="21"/>
-          <w:szCs w:val="21"/>
-          <w:shd w:val="clear" w:color="auto" w:fill="FAFAFA"/>
-        </w:rPr>
-        <w:t>xzvf</w:t>
-      </w:r>
-      <w:proofErr w:type="spellEnd"/>
-      <w:r>
-        <w:rPr>
-          <w:rFonts w:ascii="Courier New" w:eastAsia="Courier New" w:hAnsi="Courier New" w:cs="Courier New"/>
-          <w:sz w:val="21"/>
-          <w:szCs w:val="21"/>
-          <w:shd w:val="clear" w:color="auto" w:fill="FAFAFA"/>
-        </w:rPr>
-        <w:t xml:space="preserve"> processmaker-3.</w:t>
-      </w:r>
-      <w:r>
-        <w:rPr>
-          <w:rFonts w:ascii="Courier New" w:eastAsia="Courier New" w:hAnsi="Courier New" w:cs="Courier New"/>
-          <w:i/>
-          <w:color w:val="0000FF"/>
-          <w:sz w:val="21"/>
-          <w:szCs w:val="21"/>
-          <w:highlight w:val="white"/>
-        </w:rPr>
-        <w:t>X.X</w:t>
-      </w:r>
-      <w:r>
-        <w:rPr>
-          <w:rFonts w:ascii="Courier New" w:eastAsia="Courier New" w:hAnsi="Courier New" w:cs="Courier New"/>
-          <w:sz w:val="21"/>
-          <w:szCs w:val="21"/>
-          <w:shd w:val="clear" w:color="auto" w:fill="FAFAFA"/>
-        </w:rPr>
-        <w:t>-community.tar.gz</w:t>
-      </w:r>
-      <w:r>
-        <w:rPr>
-          <w:rFonts w:ascii="Courier New" w:eastAsia="Courier New" w:hAnsi="Courier New" w:cs="Courier New"/>
-          <w:sz w:val="21"/>
-          <w:szCs w:val="21"/>
-          <w:shd w:val="clear" w:color="auto" w:fill="FAFAFA"/>
-        </w:rPr>
-        <w:t xml:space="preserve"> </w:t>
-      </w:r>
-      <w:r>
-        <w:rPr>
-          <w:rFonts w:ascii="Verdana" w:eastAsia="Verdana" w:hAnsi="Verdana" w:cs="Verdana"/>
-          <w:highlight w:val="white"/>
-        </w:rPr>
-        <w:t xml:space="preserve"> </w:t>
+        <w:t>command</w:t>
       </w:r>
     </w:p>
     <w:p>
@@ -2652,71 +2737,855 @@
           <w:rFonts w:ascii="Verdana" w:eastAsia="Verdana" w:hAnsi="Verdana" w:cs="Verdana"/>
           <w:highlight w:val="white"/>
         </w:rPr>
-        <w:t>T</w:t>
-      </w:r>
-      <w:r>
-        <w:rPr>
-          <w:rFonts w:ascii="Verdana" w:eastAsia="Verdana" w:hAnsi="Verdana" w:cs="Verdana"/>
-          <w:highlight w:val="white"/>
-        </w:rPr>
-        <w:t xml:space="preserve">hen </w:t>
-      </w:r>
-      <w:r>
-        <w:rPr>
-          <w:color w:val="000000"/>
-          <w:sz w:val="21"/>
-          <w:szCs w:val="21"/>
-          <w:shd w:val="clear" w:color="auto" w:fill="FFFFFF"/>
-        </w:rPr>
-        <w:t xml:space="preserve">Verify that </w:t>
-      </w:r>
-      <w:proofErr w:type="spellStart"/>
-      <w:r>
-        <w:rPr>
-          <w:rFonts w:ascii="Verdana" w:eastAsia="Verdana" w:hAnsi="Verdana" w:cs="Verdana"/>
+        <w:t xml:space="preserve">Set file permission using </w:t>
+      </w:r>
+    </w:p>
+    <w:p>
+      <w:pPr>
+        <w:pBdr>
+          <w:top w:val="nil"/>
+          <w:left w:val="nil"/>
+          <w:bottom w:val="nil"/>
+          <w:right w:val="nil"/>
+          <w:between w:val="nil"/>
+        </w:pBdr>
+        <w:ind w:left="720"/>
+        <w:rPr>
+          <w:rFonts w:ascii="Courier New" w:eastAsia="Courier New" w:hAnsi="Courier New" w:cs="Courier New"/>
+          <w:sz w:val="21"/>
+          <w:szCs w:val="21"/>
+          <w:shd w:val="clear" w:color="auto" w:fill="FAFAFA"/>
+        </w:rPr>
+      </w:pPr>
+      <w:proofErr w:type="spellStart"/>
+      <w:proofErr w:type="gramStart"/>
+      <w:r>
+        <w:rPr>
+          <w:rFonts w:ascii="Courier New" w:eastAsia="Courier New" w:hAnsi="Courier New" w:cs="Courier New"/>
+          <w:sz w:val="21"/>
+          <w:szCs w:val="21"/>
+          <w:shd w:val="clear" w:color="auto" w:fill="FAFAFA"/>
+        </w:rPr>
+        <w:t>sudo</w:t>
+      </w:r>
+      <w:proofErr w:type="spellEnd"/>
+      <w:proofErr w:type="gramEnd"/>
+      <w:r>
+        <w:rPr>
+          <w:rFonts w:ascii="Courier New" w:eastAsia="Courier New" w:hAnsi="Courier New" w:cs="Courier New"/>
+          <w:sz w:val="21"/>
+          <w:szCs w:val="21"/>
+          <w:shd w:val="clear" w:color="auto" w:fill="FAFAFA"/>
+        </w:rPr>
+        <w:t xml:space="preserve"> </w:t>
+      </w:r>
+      <w:proofErr w:type="spellStart"/>
+      <w:r>
+        <w:rPr>
+          <w:rFonts w:ascii="Courier New" w:eastAsia="Courier New" w:hAnsi="Courier New" w:cs="Courier New"/>
+          <w:sz w:val="21"/>
+          <w:szCs w:val="21"/>
+          <w:shd w:val="clear" w:color="auto" w:fill="FAFAFA"/>
+        </w:rPr>
+        <w:t>chown</w:t>
+      </w:r>
+      <w:proofErr w:type="spellEnd"/>
+      <w:r>
+        <w:rPr>
+          <w:rFonts w:ascii="Courier New" w:eastAsia="Courier New" w:hAnsi="Courier New" w:cs="Courier New"/>
+          <w:sz w:val="21"/>
+          <w:szCs w:val="21"/>
+          <w:shd w:val="clear" w:color="auto" w:fill="FAFAFA"/>
+        </w:rPr>
+        <w:t xml:space="preserve"> -R </w:t>
+      </w:r>
+      <w:proofErr w:type="spellStart"/>
+      <w:r>
+        <w:rPr>
+          <w:rFonts w:ascii="Courier New" w:eastAsia="Courier New" w:hAnsi="Courier New" w:cs="Courier New"/>
+          <w:sz w:val="21"/>
+          <w:szCs w:val="21"/>
+          <w:shd w:val="clear" w:color="auto" w:fill="FAFAFA"/>
+        </w:rPr>
+        <w:t>www-data:www-data</w:t>
+      </w:r>
+      <w:proofErr w:type="spellEnd"/>
+      <w:r>
+        <w:rPr>
+          <w:rFonts w:ascii="Courier New" w:eastAsia="Courier New" w:hAnsi="Courier New" w:cs="Courier New"/>
+          <w:sz w:val="21"/>
+          <w:szCs w:val="21"/>
+          <w:shd w:val="clear" w:color="auto" w:fill="FAFAFA"/>
+        </w:rPr>
+        <w:t xml:space="preserve"> /opt/</w:t>
+      </w:r>
+      <w:proofErr w:type="spellStart"/>
+      <w:r>
+        <w:rPr>
+          <w:rFonts w:ascii="Courier New" w:eastAsia="Courier New" w:hAnsi="Courier New" w:cs="Courier New"/>
+          <w:sz w:val="21"/>
+          <w:szCs w:val="21"/>
+          <w:shd w:val="clear" w:color="auto" w:fill="FAFAFA"/>
+        </w:rPr>
+        <w:t>processmaker</w:t>
+      </w:r>
+      <w:proofErr w:type="spellEnd"/>
+      <w:r>
+        <w:rPr>
+          <w:rFonts w:ascii="Courier New" w:eastAsia="Courier New" w:hAnsi="Courier New" w:cs="Courier New"/>
+          <w:sz w:val="21"/>
+          <w:szCs w:val="21"/>
+          <w:shd w:val="clear" w:color="auto" w:fill="FAFAFA"/>
+        </w:rPr>
+        <w:t xml:space="preserve"> (For </w:t>
+      </w:r>
+      <w:proofErr w:type="spellStart"/>
+      <w:r>
+        <w:rPr>
+          <w:rFonts w:ascii="Courier New" w:eastAsia="Courier New" w:hAnsi="Courier New" w:cs="Courier New"/>
+          <w:sz w:val="21"/>
+          <w:szCs w:val="21"/>
+          <w:shd w:val="clear" w:color="auto" w:fill="FAFAFA"/>
+        </w:rPr>
+        <w:t>ubuntu</w:t>
+      </w:r>
+      <w:proofErr w:type="spellEnd"/>
+      <w:r>
+        <w:rPr>
+          <w:rFonts w:ascii="Courier New" w:eastAsia="Courier New" w:hAnsi="Courier New" w:cs="Courier New"/>
+          <w:sz w:val="21"/>
+          <w:szCs w:val="21"/>
+          <w:shd w:val="clear" w:color="auto" w:fill="FAFAFA"/>
+        </w:rPr>
+        <w:t>)</w:t>
+      </w:r>
+    </w:p>
+    <w:p>
+      <w:pPr>
+        <w:pBdr>
+          <w:top w:val="nil"/>
+          <w:left w:val="nil"/>
+          <w:bottom w:val="nil"/>
+          <w:right w:val="nil"/>
+          <w:between w:val="nil"/>
+        </w:pBdr>
+        <w:ind w:left="720"/>
+        <w:rPr>
+          <w:rFonts w:ascii="Courier New" w:eastAsia="Courier New" w:hAnsi="Courier New" w:cs="Courier New"/>
+          <w:sz w:val="21"/>
+          <w:szCs w:val="21"/>
+          <w:shd w:val="clear" w:color="auto" w:fill="FAFAFA"/>
+        </w:rPr>
+      </w:pPr>
+      <w:proofErr w:type="spellStart"/>
+      <w:r>
+        <w:rPr>
+          <w:rFonts w:ascii="Courier New" w:eastAsia="Courier New" w:hAnsi="Courier New" w:cs="Courier New"/>
+          <w:sz w:val="21"/>
+          <w:szCs w:val="21"/>
+          <w:shd w:val="clear" w:color="auto" w:fill="FAFAFA"/>
+        </w:rPr>
+        <w:t>sudo</w:t>
+      </w:r>
+      <w:proofErr w:type="spellEnd"/>
+      <w:r>
+        <w:rPr>
+          <w:rFonts w:ascii="Courier New" w:eastAsia="Courier New" w:hAnsi="Courier New" w:cs="Courier New"/>
+          <w:sz w:val="21"/>
+          <w:szCs w:val="21"/>
+          <w:shd w:val="clear" w:color="auto" w:fill="FAFAFA"/>
+        </w:rPr>
+        <w:t xml:space="preserve"> </w:t>
+      </w:r>
+      <w:proofErr w:type="spellStart"/>
+      <w:r>
+        <w:rPr>
+          <w:rFonts w:ascii="Courier New" w:eastAsia="Courier New" w:hAnsi="Courier New" w:cs="Courier New"/>
+          <w:sz w:val="21"/>
+          <w:szCs w:val="21"/>
+          <w:shd w:val="clear" w:color="auto" w:fill="FAFAFA"/>
+        </w:rPr>
+        <w:t>chown</w:t>
+      </w:r>
+      <w:proofErr w:type="spellEnd"/>
+      <w:r>
+        <w:rPr>
+          <w:rFonts w:ascii="Courier New" w:eastAsia="Courier New" w:hAnsi="Courier New" w:cs="Courier New"/>
+          <w:sz w:val="21"/>
+          <w:szCs w:val="21"/>
+          <w:shd w:val="clear" w:color="auto" w:fill="FAFAFA"/>
+        </w:rPr>
+        <w:t xml:space="preserve"> -R </w:t>
+      </w:r>
+      <w:proofErr w:type="spellStart"/>
+      <w:r>
+        <w:rPr>
+          <w:rFonts w:ascii="Courier New" w:eastAsia="Courier New" w:hAnsi="Courier New" w:cs="Courier New"/>
+          <w:sz w:val="21"/>
+          <w:szCs w:val="21"/>
+          <w:shd w:val="clear" w:color="auto" w:fill="FAFAFA"/>
+        </w:rPr>
+        <w:t>apache:apache</w:t>
+      </w:r>
+      <w:proofErr w:type="spellEnd"/>
+      <w:r>
+        <w:rPr>
+          <w:rFonts w:ascii="Courier New" w:eastAsia="Courier New" w:hAnsi="Courier New" w:cs="Courier New"/>
+          <w:sz w:val="21"/>
+          <w:szCs w:val="21"/>
+          <w:shd w:val="clear" w:color="auto" w:fill="FAFAFA"/>
+        </w:rPr>
+        <w:t xml:space="preserve"> /opt/</w:t>
+      </w:r>
+      <w:proofErr w:type="spellStart"/>
+      <w:r>
+        <w:rPr>
+          <w:rFonts w:ascii="Courier New" w:eastAsia="Courier New" w:hAnsi="Courier New" w:cs="Courier New"/>
+          <w:sz w:val="21"/>
+          <w:szCs w:val="21"/>
+          <w:shd w:val="clear" w:color="auto" w:fill="FAFAFA"/>
+        </w:rPr>
+        <w:t>processmaker</w:t>
+      </w:r>
+      <w:proofErr w:type="spellEnd"/>
+      <w:r>
+        <w:rPr>
+          <w:rFonts w:ascii="Courier New" w:eastAsia="Courier New" w:hAnsi="Courier New" w:cs="Courier New"/>
+          <w:sz w:val="21"/>
+          <w:szCs w:val="21"/>
+          <w:shd w:val="clear" w:color="auto" w:fill="FAFAFA"/>
+        </w:rPr>
+        <w:t xml:space="preserve"> (For centos)</w:t>
+      </w:r>
+    </w:p>
+    <w:p>
+      <w:pPr>
+        <w:numPr>
+          <w:ilvl w:val="0"/>
+          <w:numId w:val="3"/>
+        </w:numPr>
+        <w:shd w:val="clear" w:color="auto" w:fill="FFFFFF"/>
+        <w:spacing w:after="160" w:line="336" w:lineRule="auto"/>
+        <w:rPr>
+          <w:rFonts w:ascii="Verdana" w:eastAsia="Verdana" w:hAnsi="Verdana" w:cs="Verdana"/>
+          <w:highlight w:val="white"/>
+        </w:rPr>
+      </w:pPr>
+      <w:r>
+        <w:rPr>
+          <w:sz w:val="21"/>
+          <w:szCs w:val="21"/>
+          <w:shd w:val="clear" w:color="auto" w:fill="FAFAFA"/>
+        </w:rPr>
+        <w:t xml:space="preserve">Copy the sample </w:t>
+      </w:r>
+      <w:proofErr w:type="spellStart"/>
+      <w:r>
+        <w:rPr>
+          <w:sz w:val="21"/>
+          <w:szCs w:val="21"/>
+          <w:shd w:val="clear" w:color="auto" w:fill="FAFAFA"/>
+        </w:rPr>
+        <w:t>ProcessMaker</w:t>
+      </w:r>
+      <w:proofErr w:type="spellEnd"/>
+      <w:r>
+        <w:rPr>
+          <w:sz w:val="21"/>
+          <w:szCs w:val="21"/>
+          <w:shd w:val="clear" w:color="auto" w:fill="FAFAFA"/>
+        </w:rPr>
+        <w:t xml:space="preserve"> configuration file (which is named </w:t>
+      </w:r>
+      <w:proofErr w:type="spellStart"/>
+      <w:r>
+        <w:rPr>
+          <w:rFonts w:ascii="Courier New" w:eastAsia="Courier New" w:hAnsi="Courier New" w:cs="Courier New"/>
+          <w:b/>
+          <w:sz w:val="21"/>
+          <w:szCs w:val="21"/>
+          <w:shd w:val="clear" w:color="auto" w:fill="FAFAFA"/>
+        </w:rPr>
+        <w:t>pmos.conf.example</w:t>
+      </w:r>
+      <w:proofErr w:type="spellEnd"/>
+      <w:r>
+        <w:rPr>
+          <w:sz w:val="21"/>
+          <w:szCs w:val="21"/>
+          <w:shd w:val="clear" w:color="auto" w:fill="FAFAFA"/>
+        </w:rPr>
+        <w:t>) to Apache's list of available sites:</w:t>
+      </w:r>
+    </w:p>
+    <w:p>
+      <w:pPr>
+        <w:spacing w:after="160" w:line="252" w:lineRule="auto"/>
+        <w:ind w:left="720"/>
+        <w:rPr>
+          <w:rFonts w:ascii="Courier New" w:eastAsia="Courier New" w:hAnsi="Courier New" w:cs="Courier New"/>
+          <w:sz w:val="21"/>
+          <w:szCs w:val="21"/>
+          <w:shd w:val="clear" w:color="auto" w:fill="FAFAFA"/>
+        </w:rPr>
+      </w:pPr>
+      <w:proofErr w:type="spellStart"/>
+      <w:r>
+        <w:rPr>
+          <w:rFonts w:ascii="Courier New" w:eastAsia="Courier New" w:hAnsi="Courier New" w:cs="Courier New"/>
+          <w:sz w:val="21"/>
+          <w:szCs w:val="21"/>
+          <w:shd w:val="clear" w:color="auto" w:fill="FAFAFA"/>
+        </w:rPr>
+        <w:t>Sudo</w:t>
+      </w:r>
+      <w:proofErr w:type="spellEnd"/>
+      <w:r>
+        <w:rPr>
+          <w:rFonts w:ascii="Courier New" w:eastAsia="Courier New" w:hAnsi="Courier New" w:cs="Courier New"/>
+          <w:sz w:val="21"/>
+          <w:szCs w:val="21"/>
+          <w:shd w:val="clear" w:color="auto" w:fill="FAFAFA"/>
+        </w:rPr>
+        <w:t xml:space="preserve"> </w:t>
+      </w:r>
+      <w:proofErr w:type="spellStart"/>
+      <w:r>
+        <w:rPr>
+          <w:rFonts w:ascii="Courier New" w:eastAsia="Courier New" w:hAnsi="Courier New" w:cs="Courier New"/>
+          <w:sz w:val="21"/>
+          <w:szCs w:val="21"/>
+          <w:shd w:val="clear" w:color="auto" w:fill="FAFAFA"/>
+        </w:rPr>
+        <w:t>cp</w:t>
+      </w:r>
+      <w:proofErr w:type="spellEnd"/>
+      <w:r>
+        <w:rPr>
+          <w:rFonts w:ascii="Courier New" w:eastAsia="Courier New" w:hAnsi="Courier New" w:cs="Courier New"/>
+          <w:sz w:val="21"/>
+          <w:szCs w:val="21"/>
+          <w:shd w:val="clear" w:color="auto" w:fill="FAFAFA"/>
+        </w:rPr>
+        <w:t xml:space="preserve"> &lt;source path where process maker installed&gt;/</w:t>
+      </w:r>
+      <w:proofErr w:type="spellStart"/>
+      <w:r>
+        <w:rPr>
+          <w:rFonts w:ascii="Courier New" w:eastAsia="Courier New" w:hAnsi="Courier New" w:cs="Courier New"/>
+          <w:sz w:val="21"/>
+          <w:szCs w:val="21"/>
+          <w:shd w:val="clear" w:color="auto" w:fill="FAFAFA"/>
+        </w:rPr>
+        <w:t>pmos.conf.example</w:t>
+      </w:r>
+      <w:proofErr w:type="spellEnd"/>
+      <w:r>
+        <w:rPr>
+          <w:rFonts w:ascii="Courier New" w:eastAsia="Courier New" w:hAnsi="Courier New" w:cs="Courier New"/>
+          <w:sz w:val="21"/>
+          <w:szCs w:val="21"/>
+          <w:shd w:val="clear" w:color="auto" w:fill="FAFAFA"/>
+        </w:rPr>
+        <w:t xml:space="preserve"> &lt;Target path of where apache installed&gt;/</w:t>
+      </w:r>
+      <w:proofErr w:type="spellStart"/>
+      <w:r>
+        <w:rPr>
+          <w:rFonts w:ascii="Courier New" w:eastAsia="Courier New" w:hAnsi="Courier New" w:cs="Courier New"/>
+          <w:sz w:val="21"/>
+          <w:szCs w:val="21"/>
+          <w:shd w:val="clear" w:color="auto" w:fill="FAFAFA"/>
+        </w:rPr>
+        <w:t>pmos.conf</w:t>
+      </w:r>
+      <w:proofErr w:type="spellEnd"/>
+      <w:r>
+        <w:rPr>
+          <w:rFonts w:ascii="Courier New" w:eastAsia="Courier New" w:hAnsi="Courier New" w:cs="Courier New"/>
+          <w:sz w:val="21"/>
+          <w:szCs w:val="21"/>
+          <w:shd w:val="clear" w:color="auto" w:fill="FAFAFA"/>
+        </w:rPr>
+        <w:t xml:space="preserve"> </w:t>
+      </w:r>
+    </w:p>
+    <w:p>
+      <w:pPr>
+        <w:spacing w:after="160" w:line="252" w:lineRule="auto"/>
+        <w:ind w:left="720"/>
+        <w:rPr>
+          <w:rFonts w:ascii="Courier New" w:eastAsia="Courier New" w:hAnsi="Courier New" w:cs="Courier New"/>
+          <w:sz w:val="21"/>
+          <w:szCs w:val="21"/>
+          <w:shd w:val="clear" w:color="auto" w:fill="FAFAFA"/>
+        </w:rPr>
+      </w:pPr>
+      <w:r>
+        <w:rPr>
+          <w:rFonts w:ascii="Courier New" w:eastAsia="Courier New" w:hAnsi="Courier New" w:cs="Courier New"/>
+          <w:sz w:val="21"/>
+          <w:szCs w:val="21"/>
+          <w:shd w:val="clear" w:color="auto" w:fill="FAFAFA"/>
+        </w:rPr>
+        <w:t>(</w:t>
+      </w:r>
+      <w:proofErr w:type="spellStart"/>
+      <w:r>
+        <w:rPr>
+          <w:rFonts w:ascii="Courier New" w:eastAsia="Courier New" w:hAnsi="Courier New" w:cs="Courier New"/>
+          <w:sz w:val="21"/>
+          <w:szCs w:val="21"/>
+          <w:shd w:val="clear" w:color="auto" w:fill="FAFAFA"/>
+        </w:rPr>
+        <w:t>e.g</w:t>
+      </w:r>
+      <w:proofErr w:type="spellEnd"/>
+      <w:r>
+        <w:rPr>
+          <w:rFonts w:ascii="Courier New" w:eastAsia="Courier New" w:hAnsi="Courier New" w:cs="Courier New"/>
+          <w:sz w:val="21"/>
+          <w:szCs w:val="21"/>
+          <w:shd w:val="clear" w:color="auto" w:fill="FAFAFA"/>
+        </w:rPr>
+        <w:t xml:space="preserve"> -&gt; </w:t>
+      </w:r>
+      <w:proofErr w:type="spellStart"/>
+      <w:r>
+        <w:rPr>
+          <w:rFonts w:ascii="Courier New" w:eastAsia="Courier New" w:hAnsi="Courier New" w:cs="Courier New"/>
+          <w:sz w:val="21"/>
+          <w:szCs w:val="21"/>
+          <w:shd w:val="clear" w:color="auto" w:fill="FAFAFA"/>
+        </w:rPr>
+        <w:t>Sudo</w:t>
+      </w:r>
+      <w:proofErr w:type="spellEnd"/>
+      <w:r>
+        <w:rPr>
+          <w:rFonts w:ascii="Courier New" w:eastAsia="Courier New" w:hAnsi="Courier New" w:cs="Courier New"/>
+          <w:sz w:val="21"/>
+          <w:szCs w:val="21"/>
+          <w:shd w:val="clear" w:color="auto" w:fill="FAFAFA"/>
+        </w:rPr>
+        <w:t xml:space="preserve"> </w:t>
+      </w:r>
+      <w:proofErr w:type="spellStart"/>
+      <w:r>
+        <w:rPr>
+          <w:rFonts w:ascii="Courier New" w:eastAsia="Courier New" w:hAnsi="Courier New" w:cs="Courier New"/>
+          <w:sz w:val="21"/>
+          <w:szCs w:val="21"/>
+          <w:shd w:val="clear" w:color="auto" w:fill="FAFAFA"/>
+        </w:rPr>
+        <w:t>cp</w:t>
+      </w:r>
+      <w:proofErr w:type="spellEnd"/>
+      <w:r>
+        <w:rPr>
+          <w:rFonts w:ascii="Courier New" w:eastAsia="Courier New" w:hAnsi="Courier New" w:cs="Courier New"/>
+          <w:sz w:val="21"/>
+          <w:szCs w:val="21"/>
+          <w:shd w:val="clear" w:color="auto" w:fill="FAFAFA"/>
+        </w:rPr>
+        <w:t xml:space="preserve"> /opt/</w:t>
+      </w:r>
+      <w:proofErr w:type="spellStart"/>
+      <w:r>
+        <w:rPr>
+          <w:rFonts w:ascii="Courier New" w:eastAsia="Courier New" w:hAnsi="Courier New" w:cs="Courier New"/>
+          <w:sz w:val="21"/>
+          <w:szCs w:val="21"/>
+          <w:shd w:val="clear" w:color="auto" w:fill="FAFAFA"/>
+        </w:rPr>
+        <w:t>processmaker</w:t>
+      </w:r>
+      <w:proofErr w:type="spellEnd"/>
+      <w:r>
+        <w:rPr>
+          <w:rFonts w:ascii="Courier New" w:eastAsia="Courier New" w:hAnsi="Courier New" w:cs="Courier New"/>
+          <w:sz w:val="21"/>
+          <w:szCs w:val="21"/>
+          <w:shd w:val="clear" w:color="auto" w:fill="FAFAFA"/>
+        </w:rPr>
+        <w:t>/</w:t>
+      </w:r>
+      <w:proofErr w:type="spellStart"/>
+      <w:r>
+        <w:rPr>
+          <w:rFonts w:ascii="Courier New" w:eastAsia="Courier New" w:hAnsi="Courier New" w:cs="Courier New"/>
+          <w:sz w:val="21"/>
+          <w:szCs w:val="21"/>
+          <w:shd w:val="clear" w:color="auto" w:fill="FAFAFA"/>
+        </w:rPr>
+        <w:t>pmos.conf.example</w:t>
+      </w:r>
+      <w:proofErr w:type="spellEnd"/>
+      <w:r>
+        <w:rPr>
+          <w:rFonts w:ascii="Courier New" w:eastAsia="Courier New" w:hAnsi="Courier New" w:cs="Courier New"/>
+          <w:sz w:val="21"/>
+          <w:szCs w:val="21"/>
+          <w:shd w:val="clear" w:color="auto" w:fill="FAFAFA"/>
+        </w:rPr>
+        <w:t xml:space="preserve"> /</w:t>
+      </w:r>
+      <w:proofErr w:type="spellStart"/>
+      <w:r>
+        <w:rPr>
+          <w:rFonts w:ascii="Courier New" w:eastAsia="Courier New" w:hAnsi="Courier New" w:cs="Courier New"/>
+          <w:sz w:val="21"/>
+          <w:szCs w:val="21"/>
+          <w:shd w:val="clear" w:color="auto" w:fill="FAFAFA"/>
+        </w:rPr>
+        <w:t>etc</w:t>
+      </w:r>
+      <w:proofErr w:type="spellEnd"/>
+      <w:r>
+        <w:rPr>
+          <w:rFonts w:ascii="Courier New" w:eastAsia="Courier New" w:hAnsi="Courier New" w:cs="Courier New"/>
+          <w:sz w:val="21"/>
+          <w:szCs w:val="21"/>
+          <w:shd w:val="clear" w:color="auto" w:fill="FAFAFA"/>
+        </w:rPr>
+        <w:t>/apache2/sites-available/</w:t>
+      </w:r>
+      <w:proofErr w:type="spellStart"/>
+      <w:r>
+        <w:rPr>
+          <w:rFonts w:ascii="Courier New" w:eastAsia="Courier New" w:hAnsi="Courier New" w:cs="Courier New"/>
+          <w:sz w:val="21"/>
+          <w:szCs w:val="21"/>
+          <w:shd w:val="clear" w:color="auto" w:fill="FAFAFA"/>
+        </w:rPr>
+        <w:t>pmos.conf</w:t>
+      </w:r>
+      <w:proofErr w:type="spellEnd"/>
+      <w:r>
+        <w:rPr>
+          <w:rFonts w:ascii="Courier New" w:eastAsia="Courier New" w:hAnsi="Courier New" w:cs="Courier New"/>
+          <w:sz w:val="21"/>
+          <w:szCs w:val="21"/>
+          <w:shd w:val="clear" w:color="auto" w:fill="FAFAFA"/>
+        </w:rPr>
+        <w:t>)</w:t>
+      </w:r>
+    </w:p>
+    <w:p>
+      <w:pPr>
+        <w:numPr>
+          <w:ilvl w:val="0"/>
+          <w:numId w:val="3"/>
+        </w:numPr>
+        <w:shd w:val="clear" w:color="auto" w:fill="FFFFFF"/>
+        <w:spacing w:after="160" w:line="336" w:lineRule="auto"/>
+        <w:rPr>
+          <w:rFonts w:ascii="Verdana" w:eastAsia="Verdana" w:hAnsi="Verdana" w:cs="Verdana"/>
+          <w:highlight w:val="white"/>
+        </w:rPr>
+      </w:pPr>
+      <w:proofErr w:type="spellStart"/>
+      <w:r>
+        <w:rPr>
+          <w:rFonts w:ascii="Courier New" w:eastAsia="Courier New" w:hAnsi="Courier New" w:cs="Courier New"/>
+          <w:sz w:val="21"/>
+          <w:szCs w:val="21"/>
+          <w:shd w:val="clear" w:color="auto" w:fill="FAFAFA"/>
+        </w:rPr>
+        <w:t>sudo</w:t>
+      </w:r>
+      <w:proofErr w:type="spellEnd"/>
+      <w:r>
+        <w:rPr>
+          <w:rFonts w:ascii="Courier New" w:eastAsia="Courier New" w:hAnsi="Courier New" w:cs="Courier New"/>
+          <w:sz w:val="21"/>
+          <w:szCs w:val="21"/>
+          <w:shd w:val="clear" w:color="auto" w:fill="FAFAFA"/>
+        </w:rPr>
+        <w:t xml:space="preserve"> </w:t>
+      </w:r>
+      <w:proofErr w:type="spellStart"/>
+      <w:r>
+        <w:rPr>
+          <w:rFonts w:ascii="Courier New" w:eastAsia="Courier New" w:hAnsi="Courier New" w:cs="Courier New"/>
+          <w:sz w:val="21"/>
+          <w:szCs w:val="21"/>
+          <w:shd w:val="clear" w:color="auto" w:fill="FAFAFA"/>
+        </w:rPr>
+        <w:t>nano</w:t>
+      </w:r>
+      <w:proofErr w:type="spellEnd"/>
+      <w:r>
+        <w:rPr>
+          <w:rFonts w:ascii="Courier New" w:eastAsia="Courier New" w:hAnsi="Courier New" w:cs="Courier New"/>
+          <w:sz w:val="21"/>
+          <w:szCs w:val="21"/>
+          <w:shd w:val="clear" w:color="auto" w:fill="FAFAFA"/>
+        </w:rPr>
+        <w:t xml:space="preserve"> /</w:t>
+      </w:r>
+      <w:proofErr w:type="spellStart"/>
+      <w:r>
+        <w:rPr>
+          <w:rFonts w:ascii="Courier New" w:eastAsia="Courier New" w:hAnsi="Courier New" w:cs="Courier New"/>
+          <w:sz w:val="21"/>
+          <w:szCs w:val="21"/>
+          <w:shd w:val="clear" w:color="auto" w:fill="FAFAFA"/>
+        </w:rPr>
+        <w:t>etc</w:t>
+      </w:r>
+      <w:proofErr w:type="spellEnd"/>
+      <w:r>
+        <w:rPr>
+          <w:rFonts w:ascii="Courier New" w:eastAsia="Courier New" w:hAnsi="Courier New" w:cs="Courier New"/>
+          <w:sz w:val="21"/>
+          <w:szCs w:val="21"/>
+          <w:shd w:val="clear" w:color="auto" w:fill="FAFAFA"/>
+        </w:rPr>
+        <w:t>/apache2/sites-available/</w:t>
+      </w:r>
+      <w:proofErr w:type="spellStart"/>
+      <w:r>
+        <w:rPr>
+          <w:rFonts w:ascii="Courier New" w:eastAsia="Courier New" w:hAnsi="Courier New" w:cs="Courier New"/>
+          <w:sz w:val="21"/>
+          <w:szCs w:val="21"/>
+          <w:shd w:val="clear" w:color="auto" w:fill="FAFAFA"/>
+        </w:rPr>
+        <w:t>pmos.conf</w:t>
+      </w:r>
+      <w:proofErr w:type="spellEnd"/>
+    </w:p>
+    <w:p>
+      <w:pPr>
+        <w:shd w:val="clear" w:color="auto" w:fill="FFFFFF"/>
+        <w:spacing w:after="160" w:line="336" w:lineRule="auto"/>
+        <w:ind w:left="720"/>
+        <w:rPr>
+          <w:rFonts w:ascii="Courier New" w:eastAsia="Courier New" w:hAnsi="Courier New" w:cs="Courier New"/>
+          <w:sz w:val="21"/>
+          <w:szCs w:val="21"/>
+          <w:shd w:val="clear" w:color="auto" w:fill="FAFAFA"/>
+        </w:rPr>
+      </w:pPr>
+      <w:r>
+        <w:rPr>
+          <w:rFonts w:ascii="Courier New" w:eastAsia="Courier New" w:hAnsi="Courier New" w:cs="Courier New"/>
+          <w:color w:val="696969"/>
+          <w:sz w:val="21"/>
+          <w:szCs w:val="21"/>
+          <w:shd w:val="clear" w:color="auto" w:fill="FAFAFA"/>
+        </w:rPr>
+        <w:t>#</w:t>
+      </w:r>
+      <w:proofErr w:type="spellStart"/>
+      <w:r>
+        <w:rPr>
+          <w:rFonts w:ascii="Courier New" w:eastAsia="Courier New" w:hAnsi="Courier New" w:cs="Courier New"/>
+          <w:color w:val="696969"/>
+          <w:sz w:val="21"/>
+          <w:szCs w:val="21"/>
+          <w:shd w:val="clear" w:color="auto" w:fill="FAFAFA"/>
+        </w:rPr>
+        <w:t>processmaker</w:t>
+      </w:r>
+      <w:proofErr w:type="spellEnd"/>
+      <w:r>
+        <w:rPr>
+          <w:rFonts w:ascii="Courier New" w:eastAsia="Courier New" w:hAnsi="Courier New" w:cs="Courier New"/>
+          <w:color w:val="696969"/>
+          <w:sz w:val="21"/>
+          <w:szCs w:val="21"/>
+          <w:shd w:val="clear" w:color="auto" w:fill="FAFAFA"/>
+        </w:rPr>
+        <w:t xml:space="preserve"> virtual host</w:t>
+      </w:r>
+    </w:p>
+    <w:p>
+      <w:pPr>
+        <w:shd w:val="clear" w:color="auto" w:fill="FFFFFF"/>
+        <w:spacing w:after="160" w:line="336" w:lineRule="auto"/>
+        <w:ind w:left="720"/>
+        <w:rPr>
+          <w:rFonts w:ascii="Courier New" w:eastAsia="Courier New" w:hAnsi="Courier New" w:cs="Courier New"/>
+          <w:sz w:val="21"/>
+          <w:szCs w:val="21"/>
+          <w:shd w:val="clear" w:color="auto" w:fill="FAFAFA"/>
+        </w:rPr>
+      </w:pPr>
+      <w:r>
+        <w:rPr>
+          <w:rFonts w:ascii="Courier New" w:eastAsia="Courier New" w:hAnsi="Courier New" w:cs="Courier New"/>
+          <w:sz w:val="21"/>
+          <w:szCs w:val="21"/>
+          <w:shd w:val="clear" w:color="auto" w:fill="FAFAFA"/>
+        </w:rPr>
+        <w:lastRenderedPageBreak/>
+        <w:t>&lt;</w:t>
+      </w:r>
+      <w:proofErr w:type="spellStart"/>
+      <w:r>
+        <w:rPr>
+          <w:rFonts w:ascii="Courier New" w:eastAsia="Courier New" w:hAnsi="Courier New" w:cs="Courier New"/>
+          <w:sz w:val="21"/>
+          <w:szCs w:val="21"/>
+          <w:shd w:val="clear" w:color="auto" w:fill="FAFAFA"/>
+        </w:rPr>
+        <w:t>VirtualHost</w:t>
+      </w:r>
+      <w:proofErr w:type="spellEnd"/>
+      <w:r>
+        <w:rPr>
+          <w:rFonts w:ascii="Courier New" w:eastAsia="Courier New" w:hAnsi="Courier New" w:cs="Courier New"/>
+          <w:sz w:val="21"/>
+          <w:szCs w:val="21"/>
+          <w:shd w:val="clear" w:color="auto" w:fill="FAFAFA"/>
+        </w:rPr>
+        <w:t xml:space="preserve"> </w:t>
+      </w:r>
+      <w:proofErr w:type="spellStart"/>
+      <w:r>
+        <w:rPr>
+          <w:rFonts w:ascii="Courier New" w:eastAsia="Courier New" w:hAnsi="Courier New" w:cs="Courier New"/>
           <w:i/>
-          <w:highlight w:val="white"/>
-        </w:rPr>
-        <w:t>ProcessMaker</w:t>
-      </w:r>
-      <w:proofErr w:type="spellEnd"/>
-      <w:r>
-        <w:rPr>
-          <w:rFonts w:ascii="Verdana" w:eastAsia="Verdana" w:hAnsi="Verdana" w:cs="Verdana"/>
+          <w:color w:val="0000FF"/>
+          <w:sz w:val="21"/>
+          <w:szCs w:val="21"/>
+          <w:shd w:val="clear" w:color="auto" w:fill="FAFAFA"/>
+        </w:rPr>
+        <w:t>your_ip_address</w:t>
+      </w:r>
+      <w:proofErr w:type="spellEnd"/>
+      <w:r>
+        <w:rPr>
+          <w:rFonts w:ascii="Courier New" w:eastAsia="Courier New" w:hAnsi="Courier New" w:cs="Courier New"/>
+          <w:sz w:val="21"/>
+          <w:szCs w:val="21"/>
+          <w:shd w:val="clear" w:color="auto" w:fill="FAFAFA"/>
+        </w:rPr>
+        <w:t xml:space="preserve"> &gt;</w:t>
+      </w:r>
+    </w:p>
+    <w:p>
+      <w:pPr>
+        <w:shd w:val="clear" w:color="auto" w:fill="FFFFFF"/>
+        <w:spacing w:after="160" w:line="336" w:lineRule="auto"/>
+        <w:ind w:left="720"/>
+        <w:rPr>
+          <w:rFonts w:ascii="Courier New" w:eastAsia="Courier New" w:hAnsi="Courier New" w:cs="Courier New"/>
+          <w:sz w:val="21"/>
+          <w:szCs w:val="21"/>
+          <w:shd w:val="clear" w:color="auto" w:fill="FAFAFA"/>
+        </w:rPr>
+      </w:pPr>
+      <w:r>
+        <w:rPr>
+          <w:rFonts w:ascii="Courier New" w:eastAsia="Courier New" w:hAnsi="Courier New" w:cs="Courier New"/>
+          <w:sz w:val="21"/>
+          <w:szCs w:val="21"/>
+          <w:shd w:val="clear" w:color="auto" w:fill="FAFAFA"/>
+        </w:rPr>
+        <w:t xml:space="preserve">    </w:t>
+      </w:r>
+      <w:proofErr w:type="spellStart"/>
+      <w:r>
+        <w:rPr>
+          <w:rFonts w:ascii="Courier New" w:eastAsia="Courier New" w:hAnsi="Courier New" w:cs="Courier New"/>
+          <w:sz w:val="21"/>
+          <w:szCs w:val="21"/>
+          <w:shd w:val="clear" w:color="auto" w:fill="FAFAFA"/>
+        </w:rPr>
+        <w:t>ServerName</w:t>
+      </w:r>
+      <w:proofErr w:type="spellEnd"/>
+      <w:r>
+        <w:rPr>
+          <w:rFonts w:ascii="Courier New" w:eastAsia="Courier New" w:hAnsi="Courier New" w:cs="Courier New"/>
+          <w:sz w:val="21"/>
+          <w:szCs w:val="21"/>
+          <w:shd w:val="clear" w:color="auto" w:fill="FAFAFA"/>
+        </w:rPr>
+        <w:t xml:space="preserve"> "</w:t>
+      </w:r>
+      <w:proofErr w:type="spellStart"/>
+      <w:r>
+        <w:rPr>
+          <w:rFonts w:ascii="Courier New" w:eastAsia="Courier New" w:hAnsi="Courier New" w:cs="Courier New"/>
           <w:i/>
-          <w:highlight w:val="white"/>
-        </w:rPr>
-        <w:t xml:space="preserve"> was correctly decompressed</w:t>
-      </w:r>
-      <w:r>
-        <w:rPr>
-          <w:rFonts w:ascii="Verdana" w:eastAsia="Verdana" w:hAnsi="Verdana" w:cs="Verdana"/>
-          <w:i/>
-          <w:highlight w:val="white"/>
+          <w:color w:val="0000FF"/>
+          <w:sz w:val="21"/>
+          <w:szCs w:val="21"/>
+          <w:shd w:val="clear" w:color="auto" w:fill="FAFAFA"/>
+        </w:rPr>
+        <w:t>your_processmaker_domain</w:t>
+      </w:r>
+      <w:proofErr w:type="spellEnd"/>
+      <w:r>
+        <w:rPr>
+          <w:rFonts w:ascii="Courier New" w:eastAsia="Courier New" w:hAnsi="Courier New" w:cs="Courier New"/>
+          <w:sz w:val="21"/>
+          <w:szCs w:val="21"/>
+          <w:shd w:val="clear" w:color="auto" w:fill="FAFAFA"/>
+        </w:rPr>
+        <w:t>"</w:t>
+      </w:r>
+    </w:p>
+    <w:p>
+      <w:pPr>
+        <w:shd w:val="clear" w:color="auto" w:fill="FFFFFF"/>
+        <w:spacing w:after="160" w:line="336" w:lineRule="auto"/>
+        <w:ind w:left="720"/>
+        <w:rPr>
+          <w:rFonts w:ascii="Courier New" w:eastAsia="Courier New" w:hAnsi="Courier New" w:cs="Courier New"/>
+          <w:sz w:val="21"/>
+          <w:szCs w:val="21"/>
+          <w:shd w:val="clear" w:color="auto" w:fill="FAFAFA"/>
+        </w:rPr>
+      </w:pPr>
+      <w:r>
+        <w:rPr>
+          <w:rFonts w:ascii="Courier New" w:eastAsia="Courier New" w:hAnsi="Courier New" w:cs="Courier New"/>
+          <w:sz w:val="21"/>
+          <w:szCs w:val="21"/>
+          <w:shd w:val="clear" w:color="auto" w:fill="FAFAFA"/>
+        </w:rPr>
+        <w:t xml:space="preserve">    </w:t>
+      </w:r>
+      <w:proofErr w:type="spellStart"/>
+      <w:r>
+        <w:rPr>
+          <w:rFonts w:ascii="Courier New" w:eastAsia="Courier New" w:hAnsi="Courier New" w:cs="Courier New"/>
+          <w:sz w:val="21"/>
+          <w:szCs w:val="21"/>
+          <w:shd w:val="clear" w:color="auto" w:fill="FAFAFA"/>
+        </w:rPr>
+        <w:t>DocumentRoot</w:t>
+      </w:r>
+      <w:proofErr w:type="spellEnd"/>
+      <w:r>
+        <w:rPr>
+          <w:rFonts w:ascii="Courier New" w:eastAsia="Courier New" w:hAnsi="Courier New" w:cs="Courier New"/>
+          <w:sz w:val="21"/>
+          <w:szCs w:val="21"/>
+          <w:shd w:val="clear" w:color="auto" w:fill="FAFAFA"/>
         </w:rPr>
         <w:t xml:space="preserve"> </w:t>
       </w:r>
       <w:r>
         <w:rPr>
-          <w:rFonts w:ascii="Verdana" w:eastAsia="Verdana" w:hAnsi="Verdana" w:cs="Verdana"/>
-          <w:i/>
-          <w:highlight w:val="white"/>
-        </w:rPr>
-        <w:t>using</w:t>
-      </w:r>
-      <w:r>
-        <w:rPr>
-          <w:rFonts w:ascii="Courier New" w:eastAsia="Courier New" w:hAnsi="Courier New" w:cs="Courier New"/>
-          <w:sz w:val="21"/>
-          <w:szCs w:val="21"/>
-          <w:shd w:val="clear" w:color="auto" w:fill="FAFAFA"/>
-        </w:rPr>
-        <w:t xml:space="preserve"> ls /opt/</w:t>
-      </w:r>
-      <w:proofErr w:type="spellStart"/>
-      <w:r>
-        <w:rPr>
-          <w:rFonts w:ascii="Courier New" w:eastAsia="Courier New" w:hAnsi="Courier New" w:cs="Courier New"/>
+          <w:rFonts w:ascii="Courier New" w:eastAsia="Courier New" w:hAnsi="Courier New" w:cs="Courier New"/>
+          <w:color w:val="0000FF"/>
+          <w:sz w:val="21"/>
+          <w:szCs w:val="21"/>
+          <w:shd w:val="clear" w:color="auto" w:fill="FAFAFA"/>
+        </w:rPr>
+        <w:t>/opt/</w:t>
+      </w:r>
+      <w:proofErr w:type="spellStart"/>
+      <w:r>
+        <w:rPr>
+          <w:rFonts w:ascii="Courier New" w:eastAsia="Courier New" w:hAnsi="Courier New" w:cs="Courier New"/>
+          <w:color w:val="0000FF"/>
           <w:sz w:val="21"/>
           <w:szCs w:val="21"/>
           <w:shd w:val="clear" w:color="auto" w:fill="FAFAFA"/>
@@ -2731,15 +3600,814 @@
           <w:szCs w:val="21"/>
           <w:shd w:val="clear" w:color="auto" w:fill="FAFAFA"/>
         </w:rPr>
+        <w:t>/workflow/</w:t>
+      </w:r>
+      <w:proofErr w:type="spellStart"/>
+      <w:r>
+        <w:rPr>
+          <w:rFonts w:ascii="Courier New" w:eastAsia="Courier New" w:hAnsi="Courier New" w:cs="Courier New"/>
+          <w:sz w:val="21"/>
+          <w:szCs w:val="21"/>
+          <w:shd w:val="clear" w:color="auto" w:fill="FAFAFA"/>
+        </w:rPr>
+        <w:t>public_html</w:t>
+      </w:r>
+      <w:proofErr w:type="spellEnd"/>
+    </w:p>
+    <w:p>
+      <w:pPr>
+        <w:shd w:val="clear" w:color="auto" w:fill="FFFFFF"/>
+        <w:spacing w:after="160" w:line="336" w:lineRule="auto"/>
+        <w:ind w:left="720"/>
+        <w:rPr>
+          <w:rFonts w:ascii="Courier New" w:eastAsia="Courier New" w:hAnsi="Courier New" w:cs="Courier New"/>
+          <w:sz w:val="21"/>
+          <w:szCs w:val="21"/>
+          <w:shd w:val="clear" w:color="auto" w:fill="FAFAFA"/>
+        </w:rPr>
+      </w:pPr>
+      <w:r>
+        <w:rPr>
+          <w:rFonts w:ascii="Courier New" w:eastAsia="Courier New" w:hAnsi="Courier New" w:cs="Courier New"/>
+          <w:sz w:val="21"/>
+          <w:szCs w:val="21"/>
+          <w:shd w:val="clear" w:color="auto" w:fill="FAFAFA"/>
+        </w:rPr>
+        <w:t xml:space="preserve">    </w:t>
+      </w:r>
+      <w:proofErr w:type="spellStart"/>
+      <w:r>
+        <w:rPr>
+          <w:rFonts w:ascii="Courier New" w:eastAsia="Courier New" w:hAnsi="Courier New" w:cs="Courier New"/>
+          <w:sz w:val="21"/>
+          <w:szCs w:val="21"/>
+          <w:shd w:val="clear" w:color="auto" w:fill="FAFAFA"/>
+        </w:rPr>
+        <w:t>DirectoryIndex</w:t>
+      </w:r>
+      <w:proofErr w:type="spellEnd"/>
+      <w:r>
+        <w:rPr>
+          <w:rFonts w:ascii="Courier New" w:eastAsia="Courier New" w:hAnsi="Courier New" w:cs="Courier New"/>
+          <w:sz w:val="21"/>
+          <w:szCs w:val="21"/>
+          <w:shd w:val="clear" w:color="auto" w:fill="FAFAFA"/>
+        </w:rPr>
+        <w:t xml:space="preserve"> index.html </w:t>
+      </w:r>
+      <w:proofErr w:type="spellStart"/>
+      <w:r>
+        <w:rPr>
+          <w:rFonts w:ascii="Courier New" w:eastAsia="Courier New" w:hAnsi="Courier New" w:cs="Courier New"/>
+          <w:sz w:val="21"/>
+          <w:szCs w:val="21"/>
+          <w:shd w:val="clear" w:color="auto" w:fill="FAFAFA"/>
+        </w:rPr>
+        <w:t>index.php</w:t>
+      </w:r>
+      <w:proofErr w:type="spellEnd"/>
+    </w:p>
+    <w:p>
+      <w:pPr>
+        <w:shd w:val="clear" w:color="auto" w:fill="FFFFFF"/>
+        <w:spacing w:after="160" w:line="336" w:lineRule="auto"/>
+        <w:ind w:left="720"/>
+        <w:rPr>
+          <w:rFonts w:ascii="Courier New" w:eastAsia="Courier New" w:hAnsi="Courier New" w:cs="Courier New"/>
+          <w:sz w:val="21"/>
+          <w:szCs w:val="21"/>
+          <w:shd w:val="clear" w:color="auto" w:fill="FAFAFA"/>
+        </w:rPr>
+      </w:pPr>
+    </w:p>
+    <w:p>
+      <w:pPr>
+        <w:shd w:val="clear" w:color="auto" w:fill="FFFFFF"/>
+        <w:spacing w:after="160" w:line="336" w:lineRule="auto"/>
+        <w:ind w:left="720"/>
+        <w:rPr>
+          <w:rFonts w:ascii="Courier New" w:eastAsia="Courier New" w:hAnsi="Courier New" w:cs="Courier New"/>
+          <w:sz w:val="21"/>
+          <w:szCs w:val="21"/>
+          <w:shd w:val="clear" w:color="auto" w:fill="FAFAFA"/>
+        </w:rPr>
+      </w:pPr>
+      <w:r>
+        <w:rPr>
+          <w:rFonts w:ascii="Courier New" w:eastAsia="Courier New" w:hAnsi="Courier New" w:cs="Courier New"/>
+          <w:sz w:val="21"/>
+          <w:szCs w:val="21"/>
+          <w:shd w:val="clear" w:color="auto" w:fill="FAFAFA"/>
+        </w:rPr>
+        <w:t xml:space="preserve">    &lt;Directory </w:t>
+      </w:r>
+      <w:r>
+        <w:rPr>
+          <w:rFonts w:ascii="Courier New" w:eastAsia="Courier New" w:hAnsi="Courier New" w:cs="Courier New"/>
+          <w:color w:val="0000FF"/>
+          <w:sz w:val="21"/>
+          <w:szCs w:val="21"/>
+          <w:shd w:val="clear" w:color="auto" w:fill="FAFAFA"/>
+        </w:rPr>
+        <w:t>/opt/</w:t>
+      </w:r>
+      <w:proofErr w:type="spellStart"/>
+      <w:r>
+        <w:rPr>
+          <w:rFonts w:ascii="Courier New" w:eastAsia="Courier New" w:hAnsi="Courier New" w:cs="Courier New"/>
+          <w:color w:val="0000FF"/>
+          <w:sz w:val="21"/>
+          <w:szCs w:val="21"/>
+          <w:shd w:val="clear" w:color="auto" w:fill="FAFAFA"/>
+        </w:rPr>
+        <w:t>processmaker</w:t>
+      </w:r>
+      <w:proofErr w:type="spellEnd"/>
+      <w:r>
+        <w:rPr>
+          <w:rFonts w:ascii="Courier New" w:eastAsia="Courier New" w:hAnsi="Courier New" w:cs="Courier New"/>
+          <w:sz w:val="21"/>
+          <w:szCs w:val="21"/>
+          <w:shd w:val="clear" w:color="auto" w:fill="FAFAFA"/>
+        </w:rPr>
+        <w:t>/workflow/</w:t>
+      </w:r>
+      <w:proofErr w:type="spellStart"/>
+      <w:r>
+        <w:rPr>
+          <w:rFonts w:ascii="Courier New" w:eastAsia="Courier New" w:hAnsi="Courier New" w:cs="Courier New"/>
+          <w:sz w:val="21"/>
+          <w:szCs w:val="21"/>
+          <w:shd w:val="clear" w:color="auto" w:fill="FAFAFA"/>
+        </w:rPr>
+        <w:t>public_html</w:t>
+      </w:r>
+      <w:proofErr w:type="spellEnd"/>
+      <w:r>
+        <w:rPr>
+          <w:rFonts w:ascii="Courier New" w:eastAsia="Courier New" w:hAnsi="Courier New" w:cs="Courier New"/>
+          <w:sz w:val="21"/>
+          <w:szCs w:val="21"/>
+          <w:shd w:val="clear" w:color="auto" w:fill="FAFAFA"/>
+        </w:rPr>
+        <w:t>&gt;</w:t>
+      </w:r>
+    </w:p>
+    <w:p>
+      <w:pPr>
+        <w:shd w:val="clear" w:color="auto" w:fill="FFFFFF"/>
+        <w:spacing w:after="160" w:line="336" w:lineRule="auto"/>
+        <w:ind w:left="720"/>
+        <w:rPr>
+          <w:rFonts w:ascii="Courier New" w:eastAsia="Courier New" w:hAnsi="Courier New" w:cs="Courier New"/>
+          <w:sz w:val="21"/>
+          <w:szCs w:val="21"/>
+          <w:shd w:val="clear" w:color="auto" w:fill="FAFAFA"/>
+        </w:rPr>
+      </w:pPr>
+      <w:r>
+        <w:rPr>
+          <w:rFonts w:ascii="Courier New" w:eastAsia="Courier New" w:hAnsi="Courier New" w:cs="Courier New"/>
+          <w:sz w:val="21"/>
+          <w:szCs w:val="21"/>
+          <w:shd w:val="clear" w:color="auto" w:fill="FAFAFA"/>
+        </w:rPr>
+        <w:t xml:space="preserve">        Options Indexes </w:t>
+      </w:r>
+      <w:proofErr w:type="spellStart"/>
+      <w:r>
+        <w:rPr>
+          <w:rFonts w:ascii="Courier New" w:eastAsia="Courier New" w:hAnsi="Courier New" w:cs="Courier New"/>
+          <w:sz w:val="21"/>
+          <w:szCs w:val="21"/>
+          <w:shd w:val="clear" w:color="auto" w:fill="FAFAFA"/>
+        </w:rPr>
+        <w:t>FollowSymLinks</w:t>
+      </w:r>
+      <w:proofErr w:type="spellEnd"/>
+      <w:r>
+        <w:rPr>
+          <w:rFonts w:ascii="Courier New" w:eastAsia="Courier New" w:hAnsi="Courier New" w:cs="Courier New"/>
+          <w:sz w:val="21"/>
+          <w:szCs w:val="21"/>
+          <w:shd w:val="clear" w:color="auto" w:fill="FAFAFA"/>
+        </w:rPr>
         <w:t xml:space="preserve"> </w:t>
       </w:r>
-      <w:r>
-        <w:rPr>
-          <w:rFonts w:ascii="Verdana" w:eastAsia="Verdana" w:hAnsi="Verdana" w:cs="Verdana"/>
-          <w:i/>
-          <w:highlight w:val="white"/>
-        </w:rPr>
-        <w:t>command</w:t>
+      <w:proofErr w:type="spellStart"/>
+      <w:r>
+        <w:rPr>
+          <w:rFonts w:ascii="Courier New" w:eastAsia="Courier New" w:hAnsi="Courier New" w:cs="Courier New"/>
+          <w:sz w:val="21"/>
+          <w:szCs w:val="21"/>
+          <w:shd w:val="clear" w:color="auto" w:fill="FAFAFA"/>
+        </w:rPr>
+        <w:t>MultiViews</w:t>
+      </w:r>
+      <w:proofErr w:type="spellEnd"/>
+    </w:p>
+    <w:p>
+      <w:pPr>
+        <w:shd w:val="clear" w:color="auto" w:fill="FFFFFF"/>
+        <w:spacing w:after="160" w:line="336" w:lineRule="auto"/>
+        <w:ind w:left="720"/>
+        <w:rPr>
+          <w:rFonts w:ascii="Courier New" w:eastAsia="Courier New" w:hAnsi="Courier New" w:cs="Courier New"/>
+          <w:sz w:val="21"/>
+          <w:szCs w:val="21"/>
+          <w:shd w:val="clear" w:color="auto" w:fill="FAFAFA"/>
+        </w:rPr>
+      </w:pPr>
+      <w:r>
+        <w:rPr>
+          <w:rFonts w:ascii="Courier New" w:eastAsia="Courier New" w:hAnsi="Courier New" w:cs="Courier New"/>
+          <w:sz w:val="21"/>
+          <w:szCs w:val="21"/>
+          <w:shd w:val="clear" w:color="auto" w:fill="FAFAFA"/>
+        </w:rPr>
+        <w:t xml:space="preserve">        </w:t>
+      </w:r>
+      <w:proofErr w:type="spellStart"/>
+      <w:r>
+        <w:rPr>
+          <w:rFonts w:ascii="Courier New" w:eastAsia="Courier New" w:hAnsi="Courier New" w:cs="Courier New"/>
+          <w:sz w:val="21"/>
+          <w:szCs w:val="21"/>
+          <w:shd w:val="clear" w:color="auto" w:fill="FAFAFA"/>
+        </w:rPr>
+        <w:t>AddDefaultCharset</w:t>
+      </w:r>
+      <w:proofErr w:type="spellEnd"/>
+      <w:r>
+        <w:rPr>
+          <w:rFonts w:ascii="Courier New" w:eastAsia="Courier New" w:hAnsi="Courier New" w:cs="Courier New"/>
+          <w:sz w:val="21"/>
+          <w:szCs w:val="21"/>
+          <w:shd w:val="clear" w:color="auto" w:fill="FAFAFA"/>
+        </w:rPr>
+        <w:t xml:space="preserve"> UTF-8</w:t>
+      </w:r>
+    </w:p>
+    <w:p>
+      <w:pPr>
+        <w:shd w:val="clear" w:color="auto" w:fill="FFFFFF"/>
+        <w:spacing w:after="160" w:line="336" w:lineRule="auto"/>
+        <w:ind w:left="720"/>
+        <w:rPr>
+          <w:rFonts w:ascii="Courier New" w:eastAsia="Courier New" w:hAnsi="Courier New" w:cs="Courier New"/>
+          <w:sz w:val="21"/>
+          <w:szCs w:val="21"/>
+          <w:shd w:val="clear" w:color="auto" w:fill="FAFAFA"/>
+        </w:rPr>
+      </w:pPr>
+      <w:r>
+        <w:rPr>
+          <w:rFonts w:ascii="Courier New" w:eastAsia="Courier New" w:hAnsi="Courier New" w:cs="Courier New"/>
+          <w:sz w:val="21"/>
+          <w:szCs w:val="21"/>
+          <w:shd w:val="clear" w:color="auto" w:fill="FAFAFA"/>
+        </w:rPr>
+        <w:t xml:space="preserve">        </w:t>
+      </w:r>
+      <w:proofErr w:type="spellStart"/>
+      <w:r>
+        <w:rPr>
+          <w:rFonts w:ascii="Courier New" w:eastAsia="Courier New" w:hAnsi="Courier New" w:cs="Courier New"/>
+          <w:sz w:val="21"/>
+          <w:szCs w:val="21"/>
+          <w:shd w:val="clear" w:color="auto" w:fill="FAFAFA"/>
+        </w:rPr>
+        <w:t>AllowOverride</w:t>
+      </w:r>
+      <w:proofErr w:type="spellEnd"/>
+      <w:r>
+        <w:rPr>
+          <w:rFonts w:ascii="Courier New" w:eastAsia="Courier New" w:hAnsi="Courier New" w:cs="Courier New"/>
+          <w:sz w:val="21"/>
+          <w:szCs w:val="21"/>
+          <w:shd w:val="clear" w:color="auto" w:fill="FAFAFA"/>
+        </w:rPr>
+        <w:t xml:space="preserve"> All</w:t>
+      </w:r>
+    </w:p>
+    <w:p>
+      <w:pPr>
+        <w:shd w:val="clear" w:color="auto" w:fill="FFFFFF"/>
+        <w:spacing w:after="160" w:line="336" w:lineRule="auto"/>
+        <w:ind w:left="720"/>
+        <w:rPr>
+          <w:rFonts w:ascii="Courier New" w:eastAsia="Courier New" w:hAnsi="Courier New" w:cs="Courier New"/>
+          <w:sz w:val="21"/>
+          <w:szCs w:val="21"/>
+          <w:shd w:val="clear" w:color="auto" w:fill="FAFAFA"/>
+        </w:rPr>
+      </w:pPr>
+      <w:r>
+        <w:rPr>
+          <w:rFonts w:ascii="Courier New" w:eastAsia="Courier New" w:hAnsi="Courier New" w:cs="Courier New"/>
+          <w:sz w:val="21"/>
+          <w:szCs w:val="21"/>
+          <w:shd w:val="clear" w:color="auto" w:fill="FAFAFA"/>
+        </w:rPr>
+        <w:t xml:space="preserve">        Require all granted</w:t>
+      </w:r>
+    </w:p>
+    <w:p>
+      <w:pPr>
+        <w:shd w:val="clear" w:color="auto" w:fill="FFFFFF"/>
+        <w:spacing w:after="160" w:line="336" w:lineRule="auto"/>
+        <w:ind w:left="720"/>
+        <w:rPr>
+          <w:rFonts w:ascii="Courier New" w:eastAsia="Courier New" w:hAnsi="Courier New" w:cs="Courier New"/>
+          <w:sz w:val="21"/>
+          <w:szCs w:val="21"/>
+          <w:shd w:val="clear" w:color="auto" w:fill="FAFAFA"/>
+        </w:rPr>
+      </w:pPr>
+      <w:r>
+        <w:rPr>
+          <w:rFonts w:ascii="Courier New" w:eastAsia="Courier New" w:hAnsi="Courier New" w:cs="Courier New"/>
+          <w:sz w:val="21"/>
+          <w:szCs w:val="21"/>
+          <w:shd w:val="clear" w:color="auto" w:fill="FAFAFA"/>
+        </w:rPr>
+        <w:t xml:space="preserve">        </w:t>
+      </w:r>
+      <w:proofErr w:type="spellStart"/>
+      <w:r>
+        <w:rPr>
+          <w:rFonts w:ascii="Courier New" w:eastAsia="Courier New" w:hAnsi="Courier New" w:cs="Courier New"/>
+          <w:sz w:val="21"/>
+          <w:szCs w:val="21"/>
+          <w:shd w:val="clear" w:color="auto" w:fill="FAFAFA"/>
+        </w:rPr>
+        <w:t>ExpiresActive</w:t>
+      </w:r>
+      <w:proofErr w:type="spellEnd"/>
+      <w:r>
+        <w:rPr>
+          <w:rFonts w:ascii="Courier New" w:eastAsia="Courier New" w:hAnsi="Courier New" w:cs="Courier New"/>
+          <w:sz w:val="21"/>
+          <w:szCs w:val="21"/>
+          <w:shd w:val="clear" w:color="auto" w:fill="FAFAFA"/>
+        </w:rPr>
+        <w:t xml:space="preserve"> On</w:t>
+      </w:r>
+    </w:p>
+    <w:p>
+      <w:pPr>
+        <w:shd w:val="clear" w:color="auto" w:fill="FFFFFF"/>
+        <w:spacing w:after="160" w:line="336" w:lineRule="auto"/>
+        <w:ind w:left="720"/>
+        <w:rPr>
+          <w:rFonts w:ascii="Courier New" w:eastAsia="Courier New" w:hAnsi="Courier New" w:cs="Courier New"/>
+          <w:sz w:val="21"/>
+          <w:szCs w:val="21"/>
+          <w:shd w:val="clear" w:color="auto" w:fill="FAFAFA"/>
+        </w:rPr>
+      </w:pPr>
+    </w:p>
+    <w:p>
+      <w:pPr>
+        <w:shd w:val="clear" w:color="auto" w:fill="FFFFFF"/>
+        <w:spacing w:after="160" w:line="336" w:lineRule="auto"/>
+        <w:ind w:left="720"/>
+        <w:rPr>
+          <w:rFonts w:ascii="Courier New" w:eastAsia="Courier New" w:hAnsi="Courier New" w:cs="Courier New"/>
+          <w:sz w:val="21"/>
+          <w:szCs w:val="21"/>
+          <w:shd w:val="clear" w:color="auto" w:fill="FAFAFA"/>
+        </w:rPr>
+      </w:pPr>
+      <w:r>
+        <w:rPr>
+          <w:rFonts w:ascii="Courier New" w:eastAsia="Courier New" w:hAnsi="Courier New" w:cs="Courier New"/>
+          <w:sz w:val="21"/>
+          <w:szCs w:val="21"/>
+          <w:shd w:val="clear" w:color="auto" w:fill="FAFAFA"/>
+        </w:rPr>
+        <w:t xml:space="preserve">        &lt;</w:t>
+      </w:r>
+      <w:proofErr w:type="spellStart"/>
+      <w:r>
+        <w:rPr>
+          <w:rFonts w:ascii="Courier New" w:eastAsia="Courier New" w:hAnsi="Courier New" w:cs="Courier New"/>
+          <w:sz w:val="21"/>
+          <w:szCs w:val="21"/>
+          <w:shd w:val="clear" w:color="auto" w:fill="FAFAFA"/>
+        </w:rPr>
+        <w:t>IfModule</w:t>
+      </w:r>
+      <w:proofErr w:type="spellEnd"/>
+      <w:r>
+        <w:rPr>
+          <w:rFonts w:ascii="Courier New" w:eastAsia="Courier New" w:hAnsi="Courier New" w:cs="Courier New"/>
+          <w:sz w:val="21"/>
+          <w:szCs w:val="21"/>
+          <w:shd w:val="clear" w:color="auto" w:fill="FAFAFA"/>
+        </w:rPr>
+        <w:t xml:space="preserve"> </w:t>
+      </w:r>
+      <w:proofErr w:type="spellStart"/>
+      <w:r>
+        <w:rPr>
+          <w:rFonts w:ascii="Courier New" w:eastAsia="Courier New" w:hAnsi="Courier New" w:cs="Courier New"/>
+          <w:sz w:val="21"/>
+          <w:szCs w:val="21"/>
+          <w:shd w:val="clear" w:color="auto" w:fill="FAFAFA"/>
+        </w:rPr>
+        <w:t>mod_rewrite.c</w:t>
+      </w:r>
+      <w:proofErr w:type="spellEnd"/>
+      <w:r>
+        <w:rPr>
+          <w:rFonts w:ascii="Courier New" w:eastAsia="Courier New" w:hAnsi="Courier New" w:cs="Courier New"/>
+          <w:sz w:val="21"/>
+          <w:szCs w:val="21"/>
+          <w:shd w:val="clear" w:color="auto" w:fill="FAFAFA"/>
+        </w:rPr>
+        <w:t>&gt;</w:t>
+      </w:r>
+    </w:p>
+    <w:p>
+      <w:pPr>
+        <w:shd w:val="clear" w:color="auto" w:fill="FFFFFF"/>
+        <w:spacing w:after="160" w:line="336" w:lineRule="auto"/>
+        <w:ind w:left="720"/>
+        <w:rPr>
+          <w:rFonts w:ascii="Courier New" w:eastAsia="Courier New" w:hAnsi="Courier New" w:cs="Courier New"/>
+          <w:sz w:val="21"/>
+          <w:szCs w:val="21"/>
+          <w:shd w:val="clear" w:color="auto" w:fill="FAFAFA"/>
+        </w:rPr>
+      </w:pPr>
+      <w:r>
+        <w:rPr>
+          <w:rFonts w:ascii="Courier New" w:eastAsia="Courier New" w:hAnsi="Courier New" w:cs="Courier New"/>
+          <w:sz w:val="21"/>
+          <w:szCs w:val="21"/>
+          <w:shd w:val="clear" w:color="auto" w:fill="FAFAFA"/>
+        </w:rPr>
+        <w:t xml:space="preserve">            </w:t>
+      </w:r>
+      <w:proofErr w:type="spellStart"/>
+      <w:r>
+        <w:rPr>
+          <w:rFonts w:ascii="Courier New" w:eastAsia="Courier New" w:hAnsi="Courier New" w:cs="Courier New"/>
+          <w:sz w:val="21"/>
+          <w:szCs w:val="21"/>
+          <w:shd w:val="clear" w:color="auto" w:fill="FAFAFA"/>
+        </w:rPr>
+        <w:t>RewriteEngine</w:t>
+      </w:r>
+      <w:proofErr w:type="spellEnd"/>
+      <w:r>
+        <w:rPr>
+          <w:rFonts w:ascii="Courier New" w:eastAsia="Courier New" w:hAnsi="Courier New" w:cs="Courier New"/>
+          <w:sz w:val="21"/>
+          <w:szCs w:val="21"/>
+          <w:shd w:val="clear" w:color="auto" w:fill="FAFAFA"/>
+        </w:rPr>
+        <w:t xml:space="preserve"> On</w:t>
+      </w:r>
+    </w:p>
+    <w:p>
+      <w:pPr>
+        <w:shd w:val="clear" w:color="auto" w:fill="FFFFFF"/>
+        <w:spacing w:after="160" w:line="336" w:lineRule="auto"/>
+        <w:ind w:left="720"/>
+        <w:rPr>
+          <w:rFonts w:ascii="Courier New" w:eastAsia="Courier New" w:hAnsi="Courier New" w:cs="Courier New"/>
+          <w:sz w:val="21"/>
+          <w:szCs w:val="21"/>
+          <w:shd w:val="clear" w:color="auto" w:fill="FAFAFA"/>
+        </w:rPr>
+      </w:pPr>
+      <w:r>
+        <w:rPr>
+          <w:rFonts w:ascii="Courier New" w:eastAsia="Courier New" w:hAnsi="Courier New" w:cs="Courier New"/>
+          <w:sz w:val="21"/>
+          <w:szCs w:val="21"/>
+          <w:shd w:val="clear" w:color="auto" w:fill="FAFAFA"/>
+        </w:rPr>
+        <w:t xml:space="preserve">            </w:t>
+      </w:r>
+      <w:proofErr w:type="spellStart"/>
+      <w:r>
+        <w:rPr>
+          <w:rFonts w:ascii="Courier New" w:eastAsia="Courier New" w:hAnsi="Courier New" w:cs="Courier New"/>
+          <w:sz w:val="21"/>
+          <w:szCs w:val="21"/>
+          <w:shd w:val="clear" w:color="auto" w:fill="FAFAFA"/>
+        </w:rPr>
+        <w:t>RewriteCond</w:t>
+      </w:r>
+      <w:proofErr w:type="spellEnd"/>
+      <w:r>
+        <w:rPr>
+          <w:rFonts w:ascii="Courier New" w:eastAsia="Courier New" w:hAnsi="Courier New" w:cs="Courier New"/>
+          <w:sz w:val="21"/>
+          <w:szCs w:val="21"/>
+          <w:shd w:val="clear" w:color="auto" w:fill="FAFAFA"/>
+        </w:rPr>
+        <w:t xml:space="preserve"> %</w:t>
+      </w:r>
+      <w:proofErr w:type="gramStart"/>
+      <w:r>
+        <w:rPr>
+          <w:rFonts w:ascii="Courier New" w:eastAsia="Courier New" w:hAnsi="Courier New" w:cs="Courier New"/>
+          <w:sz w:val="21"/>
+          <w:szCs w:val="21"/>
+          <w:shd w:val="clear" w:color="auto" w:fill="FAFAFA"/>
+        </w:rPr>
+        <w:t>{REQUEST</w:t>
+      </w:r>
+      <w:proofErr w:type="gramEnd"/>
+      <w:r>
+        <w:rPr>
+          <w:rFonts w:ascii="Courier New" w:eastAsia="Courier New" w:hAnsi="Courier New" w:cs="Courier New"/>
+          <w:sz w:val="21"/>
+          <w:szCs w:val="21"/>
+          <w:shd w:val="clear" w:color="auto" w:fill="FAFAFA"/>
+        </w:rPr>
+        <w:t>_FILENAME} !-f</w:t>
+      </w:r>
+    </w:p>
+    <w:p>
+      <w:pPr>
+        <w:shd w:val="clear" w:color="auto" w:fill="FFFFFF"/>
+        <w:spacing w:after="160" w:line="336" w:lineRule="auto"/>
+        <w:ind w:left="720"/>
+        <w:rPr>
+          <w:rFonts w:ascii="Courier New" w:eastAsia="Courier New" w:hAnsi="Courier New" w:cs="Courier New"/>
+          <w:sz w:val="21"/>
+          <w:szCs w:val="21"/>
+          <w:shd w:val="clear" w:color="auto" w:fill="FAFAFA"/>
+        </w:rPr>
+      </w:pPr>
+      <w:r>
+        <w:rPr>
+          <w:rFonts w:ascii="Courier New" w:eastAsia="Courier New" w:hAnsi="Courier New" w:cs="Courier New"/>
+          <w:sz w:val="21"/>
+          <w:szCs w:val="21"/>
+          <w:shd w:val="clear" w:color="auto" w:fill="FAFAFA"/>
+        </w:rPr>
+        <w:t xml:space="preserve">            </w:t>
+      </w:r>
+      <w:proofErr w:type="spellStart"/>
+      <w:r>
+        <w:rPr>
+          <w:rFonts w:ascii="Courier New" w:eastAsia="Courier New" w:hAnsi="Courier New" w:cs="Courier New"/>
+          <w:sz w:val="21"/>
+          <w:szCs w:val="21"/>
+          <w:shd w:val="clear" w:color="auto" w:fill="FAFAFA"/>
+        </w:rPr>
+        <w:t>RewriteRule</w:t>
+      </w:r>
+      <w:proofErr w:type="spellEnd"/>
+      <w:r>
+        <w:rPr>
+          <w:rFonts w:ascii="Courier New" w:eastAsia="Courier New" w:hAnsi="Courier New" w:cs="Courier New"/>
+          <w:sz w:val="21"/>
+          <w:szCs w:val="21"/>
+          <w:shd w:val="clear" w:color="auto" w:fill="FAFAFA"/>
+        </w:rPr>
+        <w:t xml:space="preserve"> ^.*</w:t>
+      </w:r>
+      <w:proofErr w:type="gramStart"/>
+      <w:r>
+        <w:rPr>
+          <w:rFonts w:ascii="Courier New" w:eastAsia="Courier New" w:hAnsi="Courier New" w:cs="Courier New"/>
+          <w:sz w:val="21"/>
+          <w:szCs w:val="21"/>
+          <w:shd w:val="clear" w:color="auto" w:fill="FAFAFA"/>
+        </w:rPr>
+        <w:t>/(</w:t>
+      </w:r>
+      <w:proofErr w:type="gramEnd"/>
+      <w:r>
+        <w:rPr>
+          <w:rFonts w:ascii="Courier New" w:eastAsia="Courier New" w:hAnsi="Courier New" w:cs="Courier New"/>
+          <w:sz w:val="21"/>
+          <w:szCs w:val="21"/>
+          <w:shd w:val="clear" w:color="auto" w:fill="FAFAFA"/>
+        </w:rPr>
+        <w:t xml:space="preserve">.*)$ </w:t>
+      </w:r>
+      <w:proofErr w:type="spellStart"/>
+      <w:r>
+        <w:rPr>
+          <w:rFonts w:ascii="Courier New" w:eastAsia="Courier New" w:hAnsi="Courier New" w:cs="Courier New"/>
+          <w:sz w:val="21"/>
+          <w:szCs w:val="21"/>
+          <w:shd w:val="clear" w:color="auto" w:fill="FAFAFA"/>
+        </w:rPr>
+        <w:t>app.php</w:t>
+      </w:r>
+      <w:proofErr w:type="spellEnd"/>
+      <w:r>
+        <w:rPr>
+          <w:rFonts w:ascii="Courier New" w:eastAsia="Courier New" w:hAnsi="Courier New" w:cs="Courier New"/>
+          <w:sz w:val="21"/>
+          <w:szCs w:val="21"/>
+          <w:shd w:val="clear" w:color="auto" w:fill="FAFAFA"/>
+        </w:rPr>
+        <w:t xml:space="preserve"> [QSA,L,NC]</w:t>
+      </w:r>
+    </w:p>
+    <w:p>
+      <w:pPr>
+        <w:shd w:val="clear" w:color="auto" w:fill="FFFFFF"/>
+        <w:spacing w:after="160" w:line="336" w:lineRule="auto"/>
+        <w:ind w:left="720"/>
+        <w:rPr>
+          <w:rFonts w:ascii="Courier New" w:eastAsia="Courier New" w:hAnsi="Courier New" w:cs="Courier New"/>
+          <w:sz w:val="21"/>
+          <w:szCs w:val="21"/>
+          <w:shd w:val="clear" w:color="auto" w:fill="FAFAFA"/>
+        </w:rPr>
+      </w:pPr>
+      <w:r>
+        <w:rPr>
+          <w:rFonts w:ascii="Courier New" w:eastAsia="Courier New" w:hAnsi="Courier New" w:cs="Courier New"/>
+          <w:sz w:val="21"/>
+          <w:szCs w:val="21"/>
+          <w:shd w:val="clear" w:color="auto" w:fill="FAFAFA"/>
+        </w:rPr>
+        <w:t xml:space="preserve">        &lt;/</w:t>
+      </w:r>
+      <w:proofErr w:type="spellStart"/>
+      <w:r>
+        <w:rPr>
+          <w:rFonts w:ascii="Courier New" w:eastAsia="Courier New" w:hAnsi="Courier New" w:cs="Courier New"/>
+          <w:sz w:val="21"/>
+          <w:szCs w:val="21"/>
+          <w:shd w:val="clear" w:color="auto" w:fill="FAFAFA"/>
+        </w:rPr>
+        <w:t>IfModule</w:t>
+      </w:r>
+      <w:proofErr w:type="spellEnd"/>
+      <w:r>
+        <w:rPr>
+          <w:rFonts w:ascii="Courier New" w:eastAsia="Courier New" w:hAnsi="Courier New" w:cs="Courier New"/>
+          <w:sz w:val="21"/>
+          <w:szCs w:val="21"/>
+          <w:shd w:val="clear" w:color="auto" w:fill="FAFAFA"/>
+        </w:rPr>
+        <w:t>&gt;</w:t>
+      </w:r>
+    </w:p>
+    <w:p>
+      <w:pPr>
+        <w:shd w:val="clear" w:color="auto" w:fill="FFFFFF"/>
+        <w:spacing w:after="160" w:line="336" w:lineRule="auto"/>
+        <w:ind w:left="720"/>
+        <w:rPr>
+          <w:rFonts w:ascii="Courier New" w:eastAsia="Courier New" w:hAnsi="Courier New" w:cs="Courier New"/>
+          <w:sz w:val="21"/>
+          <w:szCs w:val="21"/>
+          <w:shd w:val="clear" w:color="auto" w:fill="FAFAFA"/>
+        </w:rPr>
+      </w:pPr>
+    </w:p>
+    <w:p>
+      <w:pPr>
+        <w:shd w:val="clear" w:color="auto" w:fill="FFFFFF"/>
+        <w:spacing w:after="160" w:line="336" w:lineRule="auto"/>
+        <w:ind w:left="720"/>
+        <w:rPr>
+          <w:rFonts w:ascii="Courier New" w:eastAsia="Courier New" w:hAnsi="Courier New" w:cs="Courier New"/>
+          <w:sz w:val="21"/>
+          <w:szCs w:val="21"/>
+          <w:shd w:val="clear" w:color="auto" w:fill="FAFAFA"/>
+        </w:rPr>
+      </w:pPr>
+      <w:r>
+        <w:rPr>
+          <w:rFonts w:ascii="Courier New" w:eastAsia="Courier New" w:hAnsi="Courier New" w:cs="Courier New"/>
+          <w:sz w:val="21"/>
+          <w:szCs w:val="21"/>
+          <w:shd w:val="clear" w:color="auto" w:fill="FAFAFA"/>
+        </w:rPr>
+        <w:t xml:space="preserve">        </w:t>
+      </w:r>
+      <w:r>
+        <w:rPr>
+          <w:rFonts w:ascii="Courier New" w:eastAsia="Courier New" w:hAnsi="Courier New" w:cs="Courier New"/>
+          <w:color w:val="696969"/>
+          <w:sz w:val="21"/>
+          <w:szCs w:val="21"/>
+          <w:shd w:val="clear" w:color="auto" w:fill="FAFAFA"/>
+        </w:rPr>
+        <w:t>#Deflate filter is optional. It reduces download size, but adds slightly more CPU processing:</w:t>
+      </w:r>
+    </w:p>
+    <w:p>
+      <w:pPr>
+        <w:shd w:val="clear" w:color="auto" w:fill="FFFFFF"/>
+        <w:spacing w:after="160" w:line="336" w:lineRule="auto"/>
+        <w:ind w:left="720"/>
+        <w:rPr>
+          <w:rFonts w:ascii="Courier New" w:eastAsia="Courier New" w:hAnsi="Courier New" w:cs="Courier New"/>
+          <w:sz w:val="21"/>
+          <w:szCs w:val="21"/>
+          <w:shd w:val="clear" w:color="auto" w:fill="FAFAFA"/>
+        </w:rPr>
+      </w:pPr>
+      <w:r>
+        <w:rPr>
+          <w:rFonts w:ascii="Courier New" w:eastAsia="Courier New" w:hAnsi="Courier New" w:cs="Courier New"/>
+          <w:sz w:val="21"/>
+          <w:szCs w:val="21"/>
+          <w:shd w:val="clear" w:color="auto" w:fill="FAFAFA"/>
+        </w:rPr>
+        <w:t xml:space="preserve">        </w:t>
+      </w:r>
+      <w:proofErr w:type="spellStart"/>
+      <w:r>
+        <w:rPr>
+          <w:rFonts w:ascii="Courier New" w:eastAsia="Courier New" w:hAnsi="Courier New" w:cs="Courier New"/>
+          <w:b/>
+          <w:sz w:val="21"/>
+          <w:szCs w:val="21"/>
+          <w:shd w:val="clear" w:color="auto" w:fill="FAFAFA"/>
+        </w:rPr>
+        <w:t>AddOutputFilterByType</w:t>
+      </w:r>
+      <w:proofErr w:type="spellEnd"/>
+      <w:r>
+        <w:rPr>
+          <w:rFonts w:ascii="Courier New" w:eastAsia="Courier New" w:hAnsi="Courier New" w:cs="Courier New"/>
+          <w:b/>
+          <w:sz w:val="21"/>
+          <w:szCs w:val="21"/>
+          <w:shd w:val="clear" w:color="auto" w:fill="FAFAFA"/>
+        </w:rPr>
+        <w:t xml:space="preserve"> DEFLATE text/html</w:t>
+      </w:r>
+    </w:p>
+    <w:p>
+      <w:pPr>
+        <w:shd w:val="clear" w:color="auto" w:fill="FFFFFF"/>
+        <w:spacing w:after="160" w:line="336" w:lineRule="auto"/>
+        <w:ind w:left="720"/>
+        <w:rPr>
+          <w:rFonts w:ascii="Courier New" w:eastAsia="Courier New" w:hAnsi="Courier New" w:cs="Courier New"/>
+          <w:sz w:val="21"/>
+          <w:szCs w:val="21"/>
+          <w:shd w:val="clear" w:color="auto" w:fill="FAFAFA"/>
+        </w:rPr>
+      </w:pPr>
+      <w:r>
+        <w:rPr>
+          <w:rFonts w:ascii="Courier New" w:eastAsia="Courier New" w:hAnsi="Courier New" w:cs="Courier New"/>
+          <w:sz w:val="21"/>
+          <w:szCs w:val="21"/>
+          <w:shd w:val="clear" w:color="auto" w:fill="FAFAFA"/>
+        </w:rPr>
+        <w:t xml:space="preserve">    &lt;/Directory&gt;</w:t>
+      </w:r>
+    </w:p>
+    <w:p>
+      <w:pPr>
+        <w:shd w:val="clear" w:color="auto" w:fill="FFFFFF"/>
+        <w:spacing w:after="160" w:line="336" w:lineRule="auto"/>
+        <w:ind w:left="720"/>
+        <w:rPr>
+          <w:rFonts w:ascii="Courier New" w:eastAsia="Courier New" w:hAnsi="Courier New" w:cs="Courier New"/>
+          <w:sz w:val="21"/>
+          <w:szCs w:val="21"/>
+          <w:shd w:val="clear" w:color="auto" w:fill="FAFAFA"/>
+        </w:rPr>
+      </w:pPr>
+      <w:r>
+        <w:rPr>
+          <w:rFonts w:ascii="Courier New" w:eastAsia="Courier New" w:hAnsi="Courier New" w:cs="Courier New"/>
+          <w:sz w:val="21"/>
+          <w:szCs w:val="21"/>
+          <w:shd w:val="clear" w:color="auto" w:fill="FAFAFA"/>
+        </w:rPr>
+        <w:t>&lt;/</w:t>
+      </w:r>
+      <w:proofErr w:type="spellStart"/>
+      <w:r>
+        <w:rPr>
+          <w:rFonts w:ascii="Courier New" w:eastAsia="Courier New" w:hAnsi="Courier New" w:cs="Courier New"/>
+          <w:sz w:val="21"/>
+          <w:szCs w:val="21"/>
+          <w:shd w:val="clear" w:color="auto" w:fill="FAFAFA"/>
+        </w:rPr>
+        <w:t>VirtualHost</w:t>
+      </w:r>
+      <w:proofErr w:type="spellEnd"/>
+      <w:r>
+        <w:rPr>
+          <w:rFonts w:ascii="Courier New" w:eastAsia="Courier New" w:hAnsi="Courier New" w:cs="Courier New"/>
+          <w:sz w:val="21"/>
+          <w:szCs w:val="21"/>
+          <w:shd w:val="clear" w:color="auto" w:fill="FAFAFA"/>
+        </w:rPr>
+        <w:t>&gt;</w:t>
       </w:r>
     </w:p>
     <w:p>
@@ -2765,7 +4433,7 @@
           <w:rFonts w:ascii="Verdana" w:eastAsia="Verdana" w:hAnsi="Verdana" w:cs="Verdana"/>
           <w:highlight w:val="white"/>
         </w:rPr>
-        <w:t xml:space="preserve">Set file permission using </w:t>
+        <w:t xml:space="preserve">Enable the site using </w:t>
       </w:r>
     </w:p>
     <w:p>
@@ -2779,20 +4447,18 @@
         </w:pBdr>
         <w:ind w:left="720"/>
         <w:rPr>
-          <w:rFonts w:ascii="Courier New" w:eastAsia="Courier New" w:hAnsi="Courier New" w:cs="Courier New"/>
-          <w:sz w:val="21"/>
-          <w:szCs w:val="21"/>
-          <w:shd w:val="clear" w:color="auto" w:fill="FAFAFA"/>
+          <w:rFonts w:ascii="Verdana" w:eastAsia="Verdana" w:hAnsi="Verdana" w:cs="Verdana"/>
+          <w:i/>
+          <w:highlight w:val="white"/>
         </w:rPr>
       </w:pPr>
       <w:proofErr w:type="spellStart"/>
       <w:proofErr w:type="gramStart"/>
       <w:r>
         <w:rPr>
-          <w:rFonts w:ascii="Courier New" w:eastAsia="Courier New" w:hAnsi="Courier New" w:cs="Courier New"/>
-          <w:sz w:val="21"/>
-          <w:szCs w:val="21"/>
-          <w:shd w:val="clear" w:color="auto" w:fill="FAFAFA"/>
+          <w:rFonts w:ascii="Verdana" w:eastAsia="Verdana" w:hAnsi="Verdana" w:cs="Verdana"/>
+          <w:i/>
+          <w:highlight w:val="white"/>
         </w:rPr>
         <w:t>sudo</w:t>
       </w:r>
@@ -2800,1643 +4466,22 @@
       <w:proofErr w:type="gramEnd"/>
       <w:r>
         <w:rPr>
-          <w:rFonts w:ascii="Courier New" w:eastAsia="Courier New" w:hAnsi="Courier New" w:cs="Courier New"/>
-          <w:sz w:val="21"/>
-          <w:szCs w:val="21"/>
-          <w:shd w:val="clear" w:color="auto" w:fill="FAFAFA"/>
-        </w:rPr>
-        <w:t xml:space="preserve"> </w:t>
-      </w:r>
-      <w:proofErr w:type="spellStart"/>
-      <w:r>
-        <w:rPr>
-          <w:rFonts w:ascii="Courier New" w:eastAsia="Courier New" w:hAnsi="Courier New" w:cs="Courier New"/>
-          <w:sz w:val="21"/>
-          <w:szCs w:val="21"/>
-          <w:shd w:val="clear" w:color="auto" w:fill="FAFAFA"/>
-        </w:rPr>
-        <w:t>chown</w:t>
-      </w:r>
-      <w:proofErr w:type="spellEnd"/>
-      <w:r>
-        <w:rPr>
-          <w:rFonts w:ascii="Courier New" w:eastAsia="Courier New" w:hAnsi="Courier New" w:cs="Courier New"/>
-          <w:sz w:val="21"/>
-          <w:szCs w:val="21"/>
-          <w:shd w:val="clear" w:color="auto" w:fill="FAFAFA"/>
-        </w:rPr>
-        <w:t xml:space="preserve"> -R </w:t>
-      </w:r>
-      <w:proofErr w:type="spellStart"/>
-      <w:r>
-        <w:rPr>
-          <w:rFonts w:ascii="Courier New" w:eastAsia="Courier New" w:hAnsi="Courier New" w:cs="Courier New"/>
-          <w:sz w:val="21"/>
-          <w:szCs w:val="21"/>
-          <w:shd w:val="clear" w:color="auto" w:fill="FAFAFA"/>
-        </w:rPr>
-        <w:t>www-data:www-data</w:t>
-      </w:r>
-      <w:proofErr w:type="spellEnd"/>
-      <w:r>
-        <w:rPr>
-          <w:rFonts w:ascii="Courier New" w:eastAsia="Courier New" w:hAnsi="Courier New" w:cs="Courier New"/>
-          <w:sz w:val="21"/>
-          <w:szCs w:val="21"/>
-          <w:shd w:val="clear" w:color="auto" w:fill="FAFAFA"/>
-        </w:rPr>
-        <w:t xml:space="preserve"> /opt/</w:t>
-      </w:r>
-      <w:proofErr w:type="spellStart"/>
-      <w:r>
-        <w:rPr>
-          <w:rFonts w:ascii="Courier New" w:eastAsia="Courier New" w:hAnsi="Courier New" w:cs="Courier New"/>
-          <w:sz w:val="21"/>
-          <w:szCs w:val="21"/>
-          <w:shd w:val="clear" w:color="auto" w:fill="FAFAFA"/>
-        </w:rPr>
-        <w:t>processmaker</w:t>
-      </w:r>
-      <w:proofErr w:type="spellEnd"/>
-      <w:r>
-        <w:rPr>
-          <w:rFonts w:ascii="Courier New" w:eastAsia="Courier New" w:hAnsi="Courier New" w:cs="Courier New"/>
-          <w:sz w:val="21"/>
-          <w:szCs w:val="21"/>
-          <w:shd w:val="clear" w:color="auto" w:fill="FAFAFA"/>
-        </w:rPr>
-        <w:t xml:space="preserve"> (For </w:t>
-      </w:r>
-      <w:proofErr w:type="spellStart"/>
-      <w:r>
-        <w:rPr>
-          <w:rFonts w:ascii="Courier New" w:eastAsia="Courier New" w:hAnsi="Courier New" w:cs="Courier New"/>
-          <w:sz w:val="21"/>
-          <w:szCs w:val="21"/>
-          <w:shd w:val="clear" w:color="auto" w:fill="FAFAFA"/>
-        </w:rPr>
-        <w:t>ubuntu</w:t>
-      </w:r>
-      <w:proofErr w:type="spellEnd"/>
-      <w:r>
-        <w:rPr>
-          <w:rFonts w:ascii="Courier New" w:eastAsia="Courier New" w:hAnsi="Courier New" w:cs="Courier New"/>
-          <w:sz w:val="21"/>
-          <w:szCs w:val="21"/>
-          <w:shd w:val="clear" w:color="auto" w:fill="FAFAFA"/>
-        </w:rPr>
-        <w:t>)</w:t>
-      </w:r>
-    </w:p>
-    <w:p>
-      <w:pPr>
-        <w:pBdr>
-          <w:top w:val="nil"/>
-          <w:left w:val="nil"/>
-          <w:bottom w:val="nil"/>
-          <w:right w:val="nil"/>
-          <w:between w:val="nil"/>
-        </w:pBdr>
-        <w:ind w:left="720"/>
-        <w:rPr>
-          <w:rFonts w:ascii="Courier New" w:eastAsia="Courier New" w:hAnsi="Courier New" w:cs="Courier New"/>
-          <w:sz w:val="21"/>
-          <w:szCs w:val="21"/>
-          <w:shd w:val="clear" w:color="auto" w:fill="FAFAFA"/>
-        </w:rPr>
-      </w:pPr>
-      <w:proofErr w:type="spellStart"/>
-      <w:r>
-        <w:rPr>
-          <w:rFonts w:ascii="Courier New" w:eastAsia="Courier New" w:hAnsi="Courier New" w:cs="Courier New"/>
-          <w:sz w:val="21"/>
-          <w:szCs w:val="21"/>
-          <w:shd w:val="clear" w:color="auto" w:fill="FAFAFA"/>
-        </w:rPr>
-        <w:t>sudo</w:t>
-      </w:r>
-      <w:proofErr w:type="spellEnd"/>
-      <w:r>
-        <w:rPr>
-          <w:rFonts w:ascii="Courier New" w:eastAsia="Courier New" w:hAnsi="Courier New" w:cs="Courier New"/>
-          <w:sz w:val="21"/>
-          <w:szCs w:val="21"/>
-          <w:shd w:val="clear" w:color="auto" w:fill="FAFAFA"/>
-        </w:rPr>
-        <w:t xml:space="preserve"> </w:t>
-      </w:r>
-      <w:proofErr w:type="spellStart"/>
-      <w:r>
-        <w:rPr>
-          <w:rFonts w:ascii="Courier New" w:eastAsia="Courier New" w:hAnsi="Courier New" w:cs="Courier New"/>
-          <w:sz w:val="21"/>
-          <w:szCs w:val="21"/>
-          <w:shd w:val="clear" w:color="auto" w:fill="FAFAFA"/>
-        </w:rPr>
-        <w:t>chown</w:t>
-      </w:r>
-      <w:proofErr w:type="spellEnd"/>
-      <w:r>
-        <w:rPr>
-          <w:rFonts w:ascii="Courier New" w:eastAsia="Courier New" w:hAnsi="Courier New" w:cs="Courier New"/>
-          <w:sz w:val="21"/>
-          <w:szCs w:val="21"/>
-          <w:shd w:val="clear" w:color="auto" w:fill="FAFAFA"/>
-        </w:rPr>
-        <w:t xml:space="preserve"> -R </w:t>
-      </w:r>
-      <w:proofErr w:type="spellStart"/>
-      <w:r>
-        <w:rPr>
-          <w:rFonts w:ascii="Courier New" w:eastAsia="Courier New" w:hAnsi="Courier New" w:cs="Courier New"/>
-          <w:sz w:val="21"/>
-          <w:szCs w:val="21"/>
-          <w:shd w:val="clear" w:color="auto" w:fill="FAFAFA"/>
-        </w:rPr>
-        <w:t>apache:apache</w:t>
-      </w:r>
-      <w:proofErr w:type="spellEnd"/>
-      <w:r>
-        <w:rPr>
-          <w:rFonts w:ascii="Courier New" w:eastAsia="Courier New" w:hAnsi="Courier New" w:cs="Courier New"/>
-          <w:sz w:val="21"/>
-          <w:szCs w:val="21"/>
-          <w:shd w:val="clear" w:color="auto" w:fill="FAFAFA"/>
-        </w:rPr>
-        <w:t xml:space="preserve"> /opt/</w:t>
-      </w:r>
-      <w:proofErr w:type="spellStart"/>
-      <w:r>
-        <w:rPr>
-          <w:rFonts w:ascii="Courier New" w:eastAsia="Courier New" w:hAnsi="Courier New" w:cs="Courier New"/>
-          <w:sz w:val="21"/>
-          <w:szCs w:val="21"/>
-          <w:shd w:val="clear" w:color="auto" w:fill="FAFAFA"/>
-        </w:rPr>
-        <w:t>processmaker</w:t>
-      </w:r>
-      <w:proofErr w:type="spellEnd"/>
-      <w:r>
-        <w:rPr>
-          <w:rFonts w:ascii="Courier New" w:eastAsia="Courier New" w:hAnsi="Courier New" w:cs="Courier New"/>
-          <w:sz w:val="21"/>
-          <w:szCs w:val="21"/>
-          <w:shd w:val="clear" w:color="auto" w:fill="FAFAFA"/>
-        </w:rPr>
-        <w:t xml:space="preserve"> (For centos)</w:t>
-      </w:r>
-    </w:p>
-    <w:p>
-      <w:pPr>
-        <w:numPr>
-          <w:ilvl w:val="0"/>
-          <w:numId w:val="3"/>
-        </w:numPr>
-        <w:shd w:val="clear" w:color="auto" w:fill="FFFFFF"/>
-        <w:spacing w:after="160" w:line="336" w:lineRule="auto"/>
-        <w:rPr>
-          <w:rFonts w:ascii="Verdana" w:eastAsia="Verdana" w:hAnsi="Verdana" w:cs="Verdana"/>
-          <w:highlight w:val="white"/>
-        </w:rPr>
-      </w:pPr>
-      <w:r>
-        <w:rPr>
-          <w:sz w:val="21"/>
-          <w:szCs w:val="21"/>
-          <w:shd w:val="clear" w:color="auto" w:fill="FAFAFA"/>
-        </w:rPr>
-        <w:t xml:space="preserve">Copy the sample </w:t>
-      </w:r>
-      <w:proofErr w:type="spellStart"/>
-      <w:r>
-        <w:rPr>
-          <w:sz w:val="21"/>
-          <w:szCs w:val="21"/>
-          <w:shd w:val="clear" w:color="auto" w:fill="FAFAFA"/>
-        </w:rPr>
-        <w:t>ProcessMaker</w:t>
-      </w:r>
-      <w:proofErr w:type="spellEnd"/>
-      <w:r>
-        <w:rPr>
-          <w:sz w:val="21"/>
-          <w:szCs w:val="21"/>
-          <w:shd w:val="clear" w:color="auto" w:fill="FAFAFA"/>
-        </w:rPr>
-        <w:t xml:space="preserve"> configuration file (which is named </w:t>
-      </w:r>
-      <w:proofErr w:type="spellStart"/>
-      <w:r>
-        <w:rPr>
-          <w:rFonts w:ascii="Courier New" w:eastAsia="Courier New" w:hAnsi="Courier New" w:cs="Courier New"/>
-          <w:b/>
-          <w:sz w:val="21"/>
-          <w:szCs w:val="21"/>
-          <w:shd w:val="clear" w:color="auto" w:fill="FAFAFA"/>
-        </w:rPr>
-        <w:t>pmos.conf.example</w:t>
-      </w:r>
-      <w:proofErr w:type="spellEnd"/>
-      <w:r>
-        <w:rPr>
-          <w:sz w:val="21"/>
-          <w:szCs w:val="21"/>
-          <w:shd w:val="clear" w:color="auto" w:fill="FAFAFA"/>
-        </w:rPr>
-        <w:t>) to Apache's list of available sites:</w:t>
-      </w:r>
-    </w:p>
-    <w:p>
-      <w:pPr>
-        <w:spacing w:after="160" w:line="252" w:lineRule="auto"/>
-        <w:ind w:left="720"/>
-        <w:rPr>
-          <w:rFonts w:ascii="Courier New" w:eastAsia="Courier New" w:hAnsi="Courier New" w:cs="Courier New"/>
-          <w:sz w:val="21"/>
-          <w:szCs w:val="21"/>
-          <w:shd w:val="clear" w:color="auto" w:fill="FAFAFA"/>
-        </w:rPr>
-      </w:pPr>
-      <w:proofErr w:type="spellStart"/>
-      <w:r>
-        <w:rPr>
-          <w:rFonts w:ascii="Courier New" w:eastAsia="Courier New" w:hAnsi="Courier New" w:cs="Courier New"/>
-          <w:sz w:val="21"/>
-          <w:szCs w:val="21"/>
-          <w:shd w:val="clear" w:color="auto" w:fill="FAFAFA"/>
-        </w:rPr>
-        <w:t>Sudo</w:t>
-      </w:r>
-      <w:proofErr w:type="spellEnd"/>
-      <w:r>
-        <w:rPr>
-          <w:rFonts w:ascii="Courier New" w:eastAsia="Courier New" w:hAnsi="Courier New" w:cs="Courier New"/>
-          <w:sz w:val="21"/>
-          <w:szCs w:val="21"/>
-          <w:shd w:val="clear" w:color="auto" w:fill="FAFAFA"/>
-        </w:rPr>
-        <w:t xml:space="preserve"> </w:t>
-      </w:r>
-      <w:proofErr w:type="spellStart"/>
-      <w:r>
-        <w:rPr>
-          <w:rFonts w:ascii="Courier New" w:eastAsia="Courier New" w:hAnsi="Courier New" w:cs="Courier New"/>
-          <w:sz w:val="21"/>
-          <w:szCs w:val="21"/>
-          <w:shd w:val="clear" w:color="auto" w:fill="FAFAFA"/>
-        </w:rPr>
-        <w:t>cp</w:t>
-      </w:r>
-      <w:proofErr w:type="spellEnd"/>
-      <w:r>
-        <w:rPr>
-          <w:rFonts w:ascii="Courier New" w:eastAsia="Courier New" w:hAnsi="Courier New" w:cs="Courier New"/>
-          <w:sz w:val="21"/>
-          <w:szCs w:val="21"/>
-          <w:shd w:val="clear" w:color="auto" w:fill="FAFAFA"/>
-        </w:rPr>
-        <w:t xml:space="preserve"> &lt;source path where process maker installed&gt;/</w:t>
-      </w:r>
-      <w:proofErr w:type="spellStart"/>
-      <w:r>
-        <w:rPr>
-          <w:rFonts w:ascii="Courier New" w:eastAsia="Courier New" w:hAnsi="Courier New" w:cs="Courier New"/>
-          <w:sz w:val="21"/>
-          <w:szCs w:val="21"/>
-          <w:shd w:val="clear" w:color="auto" w:fill="FAFAFA"/>
-        </w:rPr>
-        <w:t>pmos.conf.example</w:t>
-      </w:r>
-      <w:proofErr w:type="spellEnd"/>
-      <w:r>
-        <w:rPr>
-          <w:rFonts w:ascii="Courier New" w:eastAsia="Courier New" w:hAnsi="Courier New" w:cs="Courier New"/>
-          <w:sz w:val="21"/>
-          <w:szCs w:val="21"/>
-          <w:shd w:val="clear" w:color="auto" w:fill="FAFAFA"/>
-        </w:rPr>
-        <w:t xml:space="preserve"> &lt;Target path of where apache installed&gt;/</w:t>
-      </w:r>
-      <w:proofErr w:type="spellStart"/>
-      <w:r>
-        <w:rPr>
-          <w:rFonts w:ascii="Courier New" w:eastAsia="Courier New" w:hAnsi="Courier New" w:cs="Courier New"/>
-          <w:sz w:val="21"/>
-          <w:szCs w:val="21"/>
-          <w:shd w:val="clear" w:color="auto" w:fill="FAFAFA"/>
+          <w:rFonts w:ascii="Verdana" w:eastAsia="Verdana" w:hAnsi="Verdana" w:cs="Verdana"/>
+          <w:i/>
+          <w:highlight w:val="white"/>
+        </w:rPr>
+        <w:t xml:space="preserve"> a2ensite </w:t>
+      </w:r>
+      <w:proofErr w:type="spellStart"/>
+      <w:r>
+        <w:rPr>
+          <w:rFonts w:ascii="Verdana" w:eastAsia="Verdana" w:hAnsi="Verdana" w:cs="Verdana"/>
+          <w:i/>
+          <w:highlight w:val="white"/>
         </w:rPr>
         <w:t>pmos.conf</w:t>
       </w:r>
       <w:proofErr w:type="spellEnd"/>
-      <w:r>
-        <w:rPr>
-          <w:rFonts w:ascii="Courier New" w:eastAsia="Courier New" w:hAnsi="Courier New" w:cs="Courier New"/>
-          <w:sz w:val="21"/>
-          <w:szCs w:val="21"/>
-          <w:shd w:val="clear" w:color="auto" w:fill="FAFAFA"/>
-        </w:rPr>
-        <w:t xml:space="preserve"> </w:t>
-      </w:r>
-    </w:p>
-    <w:p>
-      <w:pPr>
-        <w:spacing w:after="160" w:line="252" w:lineRule="auto"/>
-        <w:ind w:left="720"/>
-        <w:rPr>
-          <w:rFonts w:ascii="Courier New" w:eastAsia="Courier New" w:hAnsi="Courier New" w:cs="Courier New"/>
-          <w:sz w:val="21"/>
-          <w:szCs w:val="21"/>
-          <w:shd w:val="clear" w:color="auto" w:fill="FAFAFA"/>
-        </w:rPr>
-      </w:pPr>
-      <w:r>
-        <w:rPr>
-          <w:rFonts w:ascii="Courier New" w:eastAsia="Courier New" w:hAnsi="Courier New" w:cs="Courier New"/>
-          <w:sz w:val="21"/>
-          <w:szCs w:val="21"/>
-          <w:shd w:val="clear" w:color="auto" w:fill="FAFAFA"/>
-        </w:rPr>
-        <w:t>(</w:t>
-      </w:r>
-      <w:proofErr w:type="spellStart"/>
-      <w:r>
-        <w:rPr>
-          <w:rFonts w:ascii="Courier New" w:eastAsia="Courier New" w:hAnsi="Courier New" w:cs="Courier New"/>
-          <w:sz w:val="21"/>
-          <w:szCs w:val="21"/>
-          <w:shd w:val="clear" w:color="auto" w:fill="FAFAFA"/>
-        </w:rPr>
-        <w:t>e.g</w:t>
-      </w:r>
-      <w:proofErr w:type="spellEnd"/>
-      <w:r>
-        <w:rPr>
-          <w:rFonts w:ascii="Courier New" w:eastAsia="Courier New" w:hAnsi="Courier New" w:cs="Courier New"/>
-          <w:sz w:val="21"/>
-          <w:szCs w:val="21"/>
-          <w:shd w:val="clear" w:color="auto" w:fill="FAFAFA"/>
-        </w:rPr>
-        <w:t xml:space="preserve"> -&gt; </w:t>
-      </w:r>
-      <w:proofErr w:type="spellStart"/>
-      <w:r>
-        <w:rPr>
-          <w:rFonts w:ascii="Courier New" w:eastAsia="Courier New" w:hAnsi="Courier New" w:cs="Courier New"/>
-          <w:sz w:val="21"/>
-          <w:szCs w:val="21"/>
-          <w:shd w:val="clear" w:color="auto" w:fill="FAFAFA"/>
-        </w:rPr>
-        <w:t>Sudo</w:t>
-      </w:r>
-      <w:proofErr w:type="spellEnd"/>
-      <w:r>
-        <w:rPr>
-          <w:rFonts w:ascii="Courier New" w:eastAsia="Courier New" w:hAnsi="Courier New" w:cs="Courier New"/>
-          <w:sz w:val="21"/>
-          <w:szCs w:val="21"/>
-          <w:shd w:val="clear" w:color="auto" w:fill="FAFAFA"/>
-        </w:rPr>
-        <w:t xml:space="preserve"> </w:t>
-      </w:r>
-      <w:proofErr w:type="spellStart"/>
-      <w:r>
-        <w:rPr>
-          <w:rFonts w:ascii="Courier New" w:eastAsia="Courier New" w:hAnsi="Courier New" w:cs="Courier New"/>
-          <w:sz w:val="21"/>
-          <w:szCs w:val="21"/>
-          <w:shd w:val="clear" w:color="auto" w:fill="FAFAFA"/>
-        </w:rPr>
-        <w:t>cp</w:t>
-      </w:r>
-      <w:proofErr w:type="spellEnd"/>
-      <w:r>
-        <w:rPr>
-          <w:rFonts w:ascii="Courier New" w:eastAsia="Courier New" w:hAnsi="Courier New" w:cs="Courier New"/>
-          <w:sz w:val="21"/>
-          <w:szCs w:val="21"/>
-          <w:shd w:val="clear" w:color="auto" w:fill="FAFAFA"/>
-        </w:rPr>
-        <w:t xml:space="preserve"> /opt/</w:t>
-      </w:r>
-      <w:proofErr w:type="spellStart"/>
-      <w:r>
-        <w:rPr>
-          <w:rFonts w:ascii="Courier New" w:eastAsia="Courier New" w:hAnsi="Courier New" w:cs="Courier New"/>
-          <w:sz w:val="21"/>
-          <w:szCs w:val="21"/>
-          <w:shd w:val="clear" w:color="auto" w:fill="FAFAFA"/>
-        </w:rPr>
-        <w:t>processmaker</w:t>
-      </w:r>
-      <w:proofErr w:type="spellEnd"/>
-      <w:r>
-        <w:rPr>
-          <w:rFonts w:ascii="Courier New" w:eastAsia="Courier New" w:hAnsi="Courier New" w:cs="Courier New"/>
-          <w:sz w:val="21"/>
-          <w:szCs w:val="21"/>
-          <w:shd w:val="clear" w:color="auto" w:fill="FAFAFA"/>
-        </w:rPr>
-        <w:t>/</w:t>
-      </w:r>
-      <w:proofErr w:type="spellStart"/>
-      <w:r>
-        <w:rPr>
-          <w:rFonts w:ascii="Courier New" w:eastAsia="Courier New" w:hAnsi="Courier New" w:cs="Courier New"/>
-          <w:sz w:val="21"/>
-          <w:szCs w:val="21"/>
-          <w:shd w:val="clear" w:color="auto" w:fill="FAFAFA"/>
-        </w:rPr>
-        <w:t>pmos.conf.example</w:t>
-      </w:r>
-      <w:proofErr w:type="spellEnd"/>
-      <w:r>
-        <w:rPr>
-          <w:rFonts w:ascii="Courier New" w:eastAsia="Courier New" w:hAnsi="Courier New" w:cs="Courier New"/>
-          <w:sz w:val="21"/>
-          <w:szCs w:val="21"/>
-          <w:shd w:val="clear" w:color="auto" w:fill="FAFAFA"/>
-        </w:rPr>
-        <w:t xml:space="preserve"> /</w:t>
-      </w:r>
-      <w:proofErr w:type="spellStart"/>
-      <w:r>
-        <w:rPr>
-          <w:rFonts w:ascii="Courier New" w:eastAsia="Courier New" w:hAnsi="Courier New" w:cs="Courier New"/>
-          <w:sz w:val="21"/>
-          <w:szCs w:val="21"/>
-          <w:shd w:val="clear" w:color="auto" w:fill="FAFAFA"/>
-        </w:rPr>
-        <w:t>etc</w:t>
-      </w:r>
-      <w:proofErr w:type="spellEnd"/>
-      <w:r>
-        <w:rPr>
-          <w:rFonts w:ascii="Courier New" w:eastAsia="Courier New" w:hAnsi="Courier New" w:cs="Courier New"/>
-          <w:sz w:val="21"/>
-          <w:szCs w:val="21"/>
-          <w:shd w:val="clear" w:color="auto" w:fill="FAFAFA"/>
-        </w:rPr>
-        <w:t>/apache2/sites-available/</w:t>
-      </w:r>
-      <w:proofErr w:type="spellStart"/>
-      <w:r>
-        <w:rPr>
-          <w:rFonts w:ascii="Courier New" w:eastAsia="Courier New" w:hAnsi="Courier New" w:cs="Courier New"/>
-          <w:sz w:val="21"/>
-          <w:szCs w:val="21"/>
-          <w:shd w:val="clear" w:color="auto" w:fill="FAFAFA"/>
-        </w:rPr>
-        <w:t>pmos.conf</w:t>
-      </w:r>
-      <w:proofErr w:type="spellEnd"/>
-      <w:r>
-        <w:rPr>
-          <w:rFonts w:ascii="Courier New" w:eastAsia="Courier New" w:hAnsi="Courier New" w:cs="Courier New"/>
-          <w:sz w:val="21"/>
-          <w:szCs w:val="21"/>
-          <w:shd w:val="clear" w:color="auto" w:fill="FAFAFA"/>
-        </w:rPr>
-        <w:t>)</w:t>
-      </w:r>
-    </w:p>
-    <w:p>
-      <w:pPr>
-        <w:numPr>
-          <w:ilvl w:val="0"/>
-          <w:numId w:val="3"/>
-        </w:numPr>
-        <w:shd w:val="clear" w:color="auto" w:fill="FFFFFF"/>
-        <w:spacing w:after="160" w:line="336" w:lineRule="auto"/>
-        <w:rPr>
-          <w:rFonts w:ascii="Verdana" w:eastAsia="Verdana" w:hAnsi="Verdana" w:cs="Verdana"/>
-          <w:highlight w:val="white"/>
-        </w:rPr>
-      </w:pPr>
-      <w:proofErr w:type="spellStart"/>
-      <w:r>
-        <w:rPr>
-          <w:rFonts w:ascii="Courier New" w:eastAsia="Courier New" w:hAnsi="Courier New" w:cs="Courier New"/>
-          <w:sz w:val="21"/>
-          <w:szCs w:val="21"/>
-          <w:shd w:val="clear" w:color="auto" w:fill="FAFAFA"/>
-        </w:rPr>
-        <w:lastRenderedPageBreak/>
-        <w:t>sudo</w:t>
-      </w:r>
-      <w:proofErr w:type="spellEnd"/>
-      <w:r>
-        <w:rPr>
-          <w:rFonts w:ascii="Courier New" w:eastAsia="Courier New" w:hAnsi="Courier New" w:cs="Courier New"/>
-          <w:sz w:val="21"/>
-          <w:szCs w:val="21"/>
-          <w:shd w:val="clear" w:color="auto" w:fill="FAFAFA"/>
-        </w:rPr>
-        <w:t xml:space="preserve"> </w:t>
-      </w:r>
-      <w:proofErr w:type="spellStart"/>
-      <w:r>
-        <w:rPr>
-          <w:rFonts w:ascii="Courier New" w:eastAsia="Courier New" w:hAnsi="Courier New" w:cs="Courier New"/>
-          <w:sz w:val="21"/>
-          <w:szCs w:val="21"/>
-          <w:shd w:val="clear" w:color="auto" w:fill="FAFAFA"/>
-        </w:rPr>
-        <w:t>nano</w:t>
-      </w:r>
-      <w:proofErr w:type="spellEnd"/>
-      <w:r>
-        <w:rPr>
-          <w:rFonts w:ascii="Courier New" w:eastAsia="Courier New" w:hAnsi="Courier New" w:cs="Courier New"/>
-          <w:sz w:val="21"/>
-          <w:szCs w:val="21"/>
-          <w:shd w:val="clear" w:color="auto" w:fill="FAFAFA"/>
-        </w:rPr>
-        <w:t xml:space="preserve"> /</w:t>
-      </w:r>
-      <w:proofErr w:type="spellStart"/>
-      <w:r>
-        <w:rPr>
-          <w:rFonts w:ascii="Courier New" w:eastAsia="Courier New" w:hAnsi="Courier New" w:cs="Courier New"/>
-          <w:sz w:val="21"/>
-          <w:szCs w:val="21"/>
-          <w:shd w:val="clear" w:color="auto" w:fill="FAFAFA"/>
-        </w:rPr>
-        <w:t>etc</w:t>
-      </w:r>
-      <w:proofErr w:type="spellEnd"/>
-      <w:r>
-        <w:rPr>
-          <w:rFonts w:ascii="Courier New" w:eastAsia="Courier New" w:hAnsi="Courier New" w:cs="Courier New"/>
-          <w:sz w:val="21"/>
-          <w:szCs w:val="21"/>
-          <w:shd w:val="clear" w:color="auto" w:fill="FAFAFA"/>
-        </w:rPr>
-        <w:t>/apache2/sites-available/</w:t>
-      </w:r>
-      <w:proofErr w:type="spellStart"/>
-      <w:r>
-        <w:rPr>
-          <w:rFonts w:ascii="Courier New" w:eastAsia="Courier New" w:hAnsi="Courier New" w:cs="Courier New"/>
-          <w:sz w:val="21"/>
-          <w:szCs w:val="21"/>
-          <w:shd w:val="clear" w:color="auto" w:fill="FAFAFA"/>
-        </w:rPr>
-        <w:t>pmos.conf</w:t>
-      </w:r>
-      <w:proofErr w:type="spellEnd"/>
-    </w:p>
-    <w:p>
-      <w:pPr>
-        <w:shd w:val="clear" w:color="auto" w:fill="FFFFFF"/>
-        <w:spacing w:after="160" w:line="336" w:lineRule="auto"/>
-        <w:ind w:left="720"/>
-        <w:rPr>
-          <w:rFonts w:ascii="Courier New" w:eastAsia="Courier New" w:hAnsi="Courier New" w:cs="Courier New"/>
-          <w:sz w:val="21"/>
-          <w:szCs w:val="21"/>
-          <w:shd w:val="clear" w:color="auto" w:fill="FAFAFA"/>
-        </w:rPr>
-      </w:pPr>
-      <w:r>
-        <w:rPr>
-          <w:rFonts w:ascii="Courier New" w:eastAsia="Courier New" w:hAnsi="Courier New" w:cs="Courier New"/>
-          <w:color w:val="696969"/>
-          <w:sz w:val="21"/>
-          <w:szCs w:val="21"/>
-          <w:shd w:val="clear" w:color="auto" w:fill="FAFAFA"/>
-        </w:rPr>
-        <w:t>#</w:t>
-      </w:r>
-      <w:proofErr w:type="spellStart"/>
-      <w:r>
-        <w:rPr>
-          <w:rFonts w:ascii="Courier New" w:eastAsia="Courier New" w:hAnsi="Courier New" w:cs="Courier New"/>
-          <w:color w:val="696969"/>
-          <w:sz w:val="21"/>
-          <w:szCs w:val="21"/>
-          <w:shd w:val="clear" w:color="auto" w:fill="FAFAFA"/>
-        </w:rPr>
-        <w:t>processmaker</w:t>
-      </w:r>
-      <w:proofErr w:type="spellEnd"/>
-      <w:r>
-        <w:rPr>
-          <w:rFonts w:ascii="Courier New" w:eastAsia="Courier New" w:hAnsi="Courier New" w:cs="Courier New"/>
-          <w:color w:val="696969"/>
-          <w:sz w:val="21"/>
-          <w:szCs w:val="21"/>
-          <w:shd w:val="clear" w:color="auto" w:fill="FAFAFA"/>
-        </w:rPr>
-        <w:t xml:space="preserve"> virtual host</w:t>
-      </w:r>
-    </w:p>
-    <w:p>
-      <w:pPr>
-        <w:shd w:val="clear" w:color="auto" w:fill="FFFFFF"/>
-        <w:spacing w:after="160" w:line="336" w:lineRule="auto"/>
-        <w:ind w:left="720"/>
-        <w:rPr>
-          <w:rFonts w:ascii="Courier New" w:eastAsia="Courier New" w:hAnsi="Courier New" w:cs="Courier New"/>
-          <w:sz w:val="21"/>
-          <w:szCs w:val="21"/>
-          <w:shd w:val="clear" w:color="auto" w:fill="FAFAFA"/>
-        </w:rPr>
-      </w:pPr>
-      <w:r>
-        <w:rPr>
-          <w:rFonts w:ascii="Courier New" w:eastAsia="Courier New" w:hAnsi="Courier New" w:cs="Courier New"/>
-          <w:sz w:val="21"/>
-          <w:szCs w:val="21"/>
-          <w:shd w:val="clear" w:color="auto" w:fill="FAFAFA"/>
-        </w:rPr>
-        <w:t>&lt;</w:t>
-      </w:r>
-      <w:proofErr w:type="spellStart"/>
-      <w:r>
-        <w:rPr>
-          <w:rFonts w:ascii="Courier New" w:eastAsia="Courier New" w:hAnsi="Courier New" w:cs="Courier New"/>
-          <w:sz w:val="21"/>
-          <w:szCs w:val="21"/>
-          <w:shd w:val="clear" w:color="auto" w:fill="FAFAFA"/>
-        </w:rPr>
-        <w:t>VirtualHost</w:t>
-      </w:r>
-      <w:proofErr w:type="spellEnd"/>
-      <w:r>
-        <w:rPr>
-          <w:rFonts w:ascii="Courier New" w:eastAsia="Courier New" w:hAnsi="Courier New" w:cs="Courier New"/>
-          <w:sz w:val="21"/>
-          <w:szCs w:val="21"/>
-          <w:shd w:val="clear" w:color="auto" w:fill="FAFAFA"/>
-        </w:rPr>
-        <w:t xml:space="preserve"> </w:t>
-      </w:r>
-      <w:proofErr w:type="spellStart"/>
-      <w:r>
-        <w:rPr>
-          <w:rFonts w:ascii="Courier New" w:eastAsia="Courier New" w:hAnsi="Courier New" w:cs="Courier New"/>
-          <w:i/>
-          <w:color w:val="0000FF"/>
-          <w:sz w:val="21"/>
-          <w:szCs w:val="21"/>
-          <w:shd w:val="clear" w:color="auto" w:fill="FAFAFA"/>
-        </w:rPr>
-        <w:t>your_ip_address</w:t>
-      </w:r>
-      <w:proofErr w:type="spellEnd"/>
-      <w:r>
-        <w:rPr>
-          <w:rFonts w:ascii="Courier New" w:eastAsia="Courier New" w:hAnsi="Courier New" w:cs="Courier New"/>
-          <w:sz w:val="21"/>
-          <w:szCs w:val="21"/>
-          <w:shd w:val="clear" w:color="auto" w:fill="FAFAFA"/>
-        </w:rPr>
-        <w:t xml:space="preserve"> &gt;</w:t>
-      </w:r>
-    </w:p>
-    <w:p>
-      <w:pPr>
-        <w:shd w:val="clear" w:color="auto" w:fill="FFFFFF"/>
-        <w:spacing w:after="160" w:line="336" w:lineRule="auto"/>
-        <w:ind w:left="720"/>
-        <w:rPr>
-          <w:rFonts w:ascii="Courier New" w:eastAsia="Courier New" w:hAnsi="Courier New" w:cs="Courier New"/>
-          <w:sz w:val="21"/>
-          <w:szCs w:val="21"/>
-          <w:shd w:val="clear" w:color="auto" w:fill="FAFAFA"/>
-        </w:rPr>
-      </w:pPr>
-      <w:r>
-        <w:rPr>
-          <w:rFonts w:ascii="Courier New" w:eastAsia="Courier New" w:hAnsi="Courier New" w:cs="Courier New"/>
-          <w:sz w:val="21"/>
-          <w:szCs w:val="21"/>
-          <w:shd w:val="clear" w:color="auto" w:fill="FAFAFA"/>
-        </w:rPr>
-        <w:t xml:space="preserve">    </w:t>
-      </w:r>
-      <w:proofErr w:type="spellStart"/>
-      <w:r>
-        <w:rPr>
-          <w:rFonts w:ascii="Courier New" w:eastAsia="Courier New" w:hAnsi="Courier New" w:cs="Courier New"/>
-          <w:sz w:val="21"/>
-          <w:szCs w:val="21"/>
-          <w:shd w:val="clear" w:color="auto" w:fill="FAFAFA"/>
-        </w:rPr>
-        <w:t>ServerName</w:t>
-      </w:r>
-      <w:proofErr w:type="spellEnd"/>
-      <w:r>
-        <w:rPr>
-          <w:rFonts w:ascii="Courier New" w:eastAsia="Courier New" w:hAnsi="Courier New" w:cs="Courier New"/>
-          <w:sz w:val="21"/>
-          <w:szCs w:val="21"/>
-          <w:shd w:val="clear" w:color="auto" w:fill="FAFAFA"/>
-        </w:rPr>
-        <w:t xml:space="preserve"> "</w:t>
-      </w:r>
-      <w:proofErr w:type="spellStart"/>
-      <w:r>
-        <w:rPr>
-          <w:rFonts w:ascii="Courier New" w:eastAsia="Courier New" w:hAnsi="Courier New" w:cs="Courier New"/>
-          <w:i/>
-          <w:color w:val="0000FF"/>
-          <w:sz w:val="21"/>
-          <w:szCs w:val="21"/>
-          <w:shd w:val="clear" w:color="auto" w:fill="FAFAFA"/>
-        </w:rPr>
-        <w:t>your_processmaker_domain</w:t>
-      </w:r>
-      <w:proofErr w:type="spellEnd"/>
-      <w:r>
-        <w:rPr>
-          <w:rFonts w:ascii="Courier New" w:eastAsia="Courier New" w:hAnsi="Courier New" w:cs="Courier New"/>
-          <w:sz w:val="21"/>
-          <w:szCs w:val="21"/>
-          <w:shd w:val="clear" w:color="auto" w:fill="FAFAFA"/>
-        </w:rPr>
-        <w:t>"</w:t>
-      </w:r>
-    </w:p>
-    <w:p>
-      <w:pPr>
-        <w:shd w:val="clear" w:color="auto" w:fill="FFFFFF"/>
-        <w:spacing w:after="160" w:line="336" w:lineRule="auto"/>
-        <w:ind w:left="720"/>
-        <w:rPr>
-          <w:rFonts w:ascii="Courier New" w:eastAsia="Courier New" w:hAnsi="Courier New" w:cs="Courier New"/>
-          <w:sz w:val="21"/>
-          <w:szCs w:val="21"/>
-          <w:shd w:val="clear" w:color="auto" w:fill="FAFAFA"/>
-        </w:rPr>
-      </w:pPr>
-      <w:r>
-        <w:rPr>
-          <w:rFonts w:ascii="Courier New" w:eastAsia="Courier New" w:hAnsi="Courier New" w:cs="Courier New"/>
-          <w:sz w:val="21"/>
-          <w:szCs w:val="21"/>
-          <w:shd w:val="clear" w:color="auto" w:fill="FAFAFA"/>
-        </w:rPr>
-        <w:t xml:space="preserve">    </w:t>
-      </w:r>
-      <w:proofErr w:type="spellStart"/>
-      <w:r>
-        <w:rPr>
-          <w:rFonts w:ascii="Courier New" w:eastAsia="Courier New" w:hAnsi="Courier New" w:cs="Courier New"/>
-          <w:sz w:val="21"/>
-          <w:szCs w:val="21"/>
-          <w:shd w:val="clear" w:color="auto" w:fill="FAFAFA"/>
-        </w:rPr>
-        <w:t>DocumentRoot</w:t>
-      </w:r>
-      <w:proofErr w:type="spellEnd"/>
-      <w:r>
-        <w:rPr>
-          <w:rFonts w:ascii="Courier New" w:eastAsia="Courier New" w:hAnsi="Courier New" w:cs="Courier New"/>
-          <w:sz w:val="21"/>
-          <w:szCs w:val="21"/>
-          <w:shd w:val="clear" w:color="auto" w:fill="FAFAFA"/>
-        </w:rPr>
-        <w:t xml:space="preserve"> </w:t>
-      </w:r>
-      <w:r>
-        <w:rPr>
-          <w:rFonts w:ascii="Courier New" w:eastAsia="Courier New" w:hAnsi="Courier New" w:cs="Courier New"/>
-          <w:color w:val="0000FF"/>
-          <w:sz w:val="21"/>
-          <w:szCs w:val="21"/>
-          <w:shd w:val="clear" w:color="auto" w:fill="FAFAFA"/>
-        </w:rPr>
-        <w:t>/opt/</w:t>
-      </w:r>
-      <w:proofErr w:type="spellStart"/>
-      <w:r>
-        <w:rPr>
-          <w:rFonts w:ascii="Courier New" w:eastAsia="Courier New" w:hAnsi="Courier New" w:cs="Courier New"/>
-          <w:color w:val="0000FF"/>
-          <w:sz w:val="21"/>
-          <w:szCs w:val="21"/>
-          <w:shd w:val="clear" w:color="auto" w:fill="FAFAFA"/>
-        </w:rPr>
-        <w:t>processmaker</w:t>
-      </w:r>
-      <w:proofErr w:type="spellEnd"/>
-      <w:r>
-        <w:rPr>
-          <w:rFonts w:ascii="Courier New" w:eastAsia="Courier New" w:hAnsi="Courier New" w:cs="Courier New"/>
-          <w:sz w:val="21"/>
-          <w:szCs w:val="21"/>
-          <w:shd w:val="clear" w:color="auto" w:fill="FAFAFA"/>
-        </w:rPr>
-        <w:t>/workflow/</w:t>
-      </w:r>
-      <w:proofErr w:type="spellStart"/>
-      <w:r>
-        <w:rPr>
-          <w:rFonts w:ascii="Courier New" w:eastAsia="Courier New" w:hAnsi="Courier New" w:cs="Courier New"/>
-          <w:sz w:val="21"/>
-          <w:szCs w:val="21"/>
-          <w:shd w:val="clear" w:color="auto" w:fill="FAFAFA"/>
-        </w:rPr>
-        <w:t>public_html</w:t>
-      </w:r>
-      <w:proofErr w:type="spellEnd"/>
-    </w:p>
-    <w:p>
-      <w:pPr>
-        <w:shd w:val="clear" w:color="auto" w:fill="FFFFFF"/>
-        <w:spacing w:after="160" w:line="336" w:lineRule="auto"/>
-        <w:ind w:left="720"/>
-        <w:rPr>
-          <w:rFonts w:ascii="Courier New" w:eastAsia="Courier New" w:hAnsi="Courier New" w:cs="Courier New"/>
-          <w:sz w:val="21"/>
-          <w:szCs w:val="21"/>
-          <w:shd w:val="clear" w:color="auto" w:fill="FAFAFA"/>
-        </w:rPr>
-      </w:pPr>
-      <w:r>
-        <w:rPr>
-          <w:rFonts w:ascii="Courier New" w:eastAsia="Courier New" w:hAnsi="Courier New" w:cs="Courier New"/>
-          <w:sz w:val="21"/>
-          <w:szCs w:val="21"/>
-          <w:shd w:val="clear" w:color="auto" w:fill="FAFAFA"/>
-        </w:rPr>
-        <w:t xml:space="preserve">    </w:t>
-      </w:r>
-      <w:proofErr w:type="spellStart"/>
-      <w:r>
-        <w:rPr>
-          <w:rFonts w:ascii="Courier New" w:eastAsia="Courier New" w:hAnsi="Courier New" w:cs="Courier New"/>
-          <w:sz w:val="21"/>
-          <w:szCs w:val="21"/>
-          <w:shd w:val="clear" w:color="auto" w:fill="FAFAFA"/>
-        </w:rPr>
-        <w:t>DirectoryIndex</w:t>
-      </w:r>
-      <w:proofErr w:type="spellEnd"/>
-      <w:r>
-        <w:rPr>
-          <w:rFonts w:ascii="Courier New" w:eastAsia="Courier New" w:hAnsi="Courier New" w:cs="Courier New"/>
-          <w:sz w:val="21"/>
-          <w:szCs w:val="21"/>
-          <w:shd w:val="clear" w:color="auto" w:fill="FAFAFA"/>
-        </w:rPr>
-        <w:t xml:space="preserve"> index.html </w:t>
-      </w:r>
-      <w:proofErr w:type="spellStart"/>
-      <w:r>
-        <w:rPr>
-          <w:rFonts w:ascii="Courier New" w:eastAsia="Courier New" w:hAnsi="Courier New" w:cs="Courier New"/>
-          <w:sz w:val="21"/>
-          <w:szCs w:val="21"/>
-          <w:shd w:val="clear" w:color="auto" w:fill="FAFAFA"/>
-        </w:rPr>
-        <w:t>index.php</w:t>
-      </w:r>
-      <w:proofErr w:type="spellEnd"/>
-    </w:p>
-    <w:p>
-      <w:pPr>
-        <w:shd w:val="clear" w:color="auto" w:fill="FFFFFF"/>
-        <w:spacing w:after="160" w:line="336" w:lineRule="auto"/>
-        <w:ind w:left="720"/>
-        <w:rPr>
-          <w:rFonts w:ascii="Courier New" w:eastAsia="Courier New" w:hAnsi="Courier New" w:cs="Courier New"/>
-          <w:sz w:val="21"/>
-          <w:szCs w:val="21"/>
-          <w:shd w:val="clear" w:color="auto" w:fill="FAFAFA"/>
-        </w:rPr>
-      </w:pPr>
-    </w:p>
-    <w:p>
-      <w:pPr>
-        <w:shd w:val="clear" w:color="auto" w:fill="FFFFFF"/>
-        <w:spacing w:after="160" w:line="336" w:lineRule="auto"/>
-        <w:ind w:left="720"/>
-        <w:rPr>
-          <w:rFonts w:ascii="Courier New" w:eastAsia="Courier New" w:hAnsi="Courier New" w:cs="Courier New"/>
-          <w:sz w:val="21"/>
-          <w:szCs w:val="21"/>
-          <w:shd w:val="clear" w:color="auto" w:fill="FAFAFA"/>
-        </w:rPr>
-      </w:pPr>
-      <w:r>
-        <w:rPr>
-          <w:rFonts w:ascii="Courier New" w:eastAsia="Courier New" w:hAnsi="Courier New" w:cs="Courier New"/>
-          <w:sz w:val="21"/>
-          <w:szCs w:val="21"/>
-          <w:shd w:val="clear" w:color="auto" w:fill="FAFAFA"/>
-        </w:rPr>
-        <w:t xml:space="preserve">    &lt;Directory </w:t>
-      </w:r>
-      <w:r>
-        <w:rPr>
-          <w:rFonts w:ascii="Courier New" w:eastAsia="Courier New" w:hAnsi="Courier New" w:cs="Courier New"/>
-          <w:color w:val="0000FF"/>
-          <w:sz w:val="21"/>
-          <w:szCs w:val="21"/>
-          <w:shd w:val="clear" w:color="auto" w:fill="FAFAFA"/>
-        </w:rPr>
-        <w:t>/opt/</w:t>
-      </w:r>
-      <w:proofErr w:type="spellStart"/>
-      <w:r>
-        <w:rPr>
-          <w:rFonts w:ascii="Courier New" w:eastAsia="Courier New" w:hAnsi="Courier New" w:cs="Courier New"/>
-          <w:color w:val="0000FF"/>
-          <w:sz w:val="21"/>
-          <w:szCs w:val="21"/>
-          <w:shd w:val="clear" w:color="auto" w:fill="FAFAFA"/>
-        </w:rPr>
-        <w:t>processmaker</w:t>
-      </w:r>
-      <w:proofErr w:type="spellEnd"/>
-      <w:r>
-        <w:rPr>
-          <w:rFonts w:ascii="Courier New" w:eastAsia="Courier New" w:hAnsi="Courier New" w:cs="Courier New"/>
-          <w:sz w:val="21"/>
-          <w:szCs w:val="21"/>
-          <w:shd w:val="clear" w:color="auto" w:fill="FAFAFA"/>
-        </w:rPr>
-        <w:t>/workflow/</w:t>
-      </w:r>
-      <w:proofErr w:type="spellStart"/>
-      <w:r>
-        <w:rPr>
-          <w:rFonts w:ascii="Courier New" w:eastAsia="Courier New" w:hAnsi="Courier New" w:cs="Courier New"/>
-          <w:sz w:val="21"/>
-          <w:szCs w:val="21"/>
-          <w:shd w:val="clear" w:color="auto" w:fill="FAFAFA"/>
-        </w:rPr>
-        <w:t>public_html</w:t>
-      </w:r>
-      <w:proofErr w:type="spellEnd"/>
-      <w:r>
-        <w:rPr>
-          <w:rFonts w:ascii="Courier New" w:eastAsia="Courier New" w:hAnsi="Courier New" w:cs="Courier New"/>
-          <w:sz w:val="21"/>
-          <w:szCs w:val="21"/>
-          <w:shd w:val="clear" w:color="auto" w:fill="FAFAFA"/>
-        </w:rPr>
-        <w:t>&gt;</w:t>
-      </w:r>
-    </w:p>
-    <w:p>
-      <w:pPr>
-        <w:shd w:val="clear" w:color="auto" w:fill="FFFFFF"/>
-        <w:spacing w:after="160" w:line="336" w:lineRule="auto"/>
-        <w:ind w:left="720"/>
-        <w:rPr>
-          <w:rFonts w:ascii="Courier New" w:eastAsia="Courier New" w:hAnsi="Courier New" w:cs="Courier New"/>
-          <w:sz w:val="21"/>
-          <w:szCs w:val="21"/>
-          <w:shd w:val="clear" w:color="auto" w:fill="FAFAFA"/>
-        </w:rPr>
-      </w:pPr>
-      <w:r>
-        <w:rPr>
-          <w:rFonts w:ascii="Courier New" w:eastAsia="Courier New" w:hAnsi="Courier New" w:cs="Courier New"/>
-          <w:sz w:val="21"/>
-          <w:szCs w:val="21"/>
-          <w:shd w:val="clear" w:color="auto" w:fill="FAFAFA"/>
-        </w:rPr>
-        <w:t xml:space="preserve">        Options Indexes </w:t>
-      </w:r>
-      <w:proofErr w:type="spellStart"/>
-      <w:r>
-        <w:rPr>
-          <w:rFonts w:ascii="Courier New" w:eastAsia="Courier New" w:hAnsi="Courier New" w:cs="Courier New"/>
-          <w:sz w:val="21"/>
-          <w:szCs w:val="21"/>
-          <w:shd w:val="clear" w:color="auto" w:fill="FAFAFA"/>
-        </w:rPr>
-        <w:t>FollowSymLinks</w:t>
-      </w:r>
-      <w:proofErr w:type="spellEnd"/>
-      <w:r>
-        <w:rPr>
-          <w:rFonts w:ascii="Courier New" w:eastAsia="Courier New" w:hAnsi="Courier New" w:cs="Courier New"/>
-          <w:sz w:val="21"/>
-          <w:szCs w:val="21"/>
-          <w:shd w:val="clear" w:color="auto" w:fill="FAFAFA"/>
-        </w:rPr>
-        <w:t xml:space="preserve"> </w:t>
-      </w:r>
-      <w:proofErr w:type="spellStart"/>
-      <w:r>
-        <w:rPr>
-          <w:rFonts w:ascii="Courier New" w:eastAsia="Courier New" w:hAnsi="Courier New" w:cs="Courier New"/>
-          <w:sz w:val="21"/>
-          <w:szCs w:val="21"/>
-          <w:shd w:val="clear" w:color="auto" w:fill="FAFAFA"/>
-        </w:rPr>
-        <w:t>MultiViews</w:t>
-      </w:r>
-      <w:proofErr w:type="spellEnd"/>
-    </w:p>
-    <w:p>
-      <w:pPr>
-        <w:shd w:val="clear" w:color="auto" w:fill="FFFFFF"/>
-        <w:spacing w:after="160" w:line="336" w:lineRule="auto"/>
-        <w:ind w:left="720"/>
-        <w:rPr>
-          <w:rFonts w:ascii="Courier New" w:eastAsia="Courier New" w:hAnsi="Courier New" w:cs="Courier New"/>
-          <w:sz w:val="21"/>
-          <w:szCs w:val="21"/>
-          <w:shd w:val="clear" w:color="auto" w:fill="FAFAFA"/>
-        </w:rPr>
-      </w:pPr>
-      <w:r>
-        <w:rPr>
-          <w:rFonts w:ascii="Courier New" w:eastAsia="Courier New" w:hAnsi="Courier New" w:cs="Courier New"/>
-          <w:sz w:val="21"/>
-          <w:szCs w:val="21"/>
-          <w:shd w:val="clear" w:color="auto" w:fill="FAFAFA"/>
-        </w:rPr>
-        <w:t xml:space="preserve">        </w:t>
-      </w:r>
-      <w:proofErr w:type="spellStart"/>
-      <w:r>
-        <w:rPr>
-          <w:rFonts w:ascii="Courier New" w:eastAsia="Courier New" w:hAnsi="Courier New" w:cs="Courier New"/>
-          <w:sz w:val="21"/>
-          <w:szCs w:val="21"/>
-          <w:shd w:val="clear" w:color="auto" w:fill="FAFAFA"/>
-        </w:rPr>
-        <w:t>AddDefaultCharset</w:t>
-      </w:r>
-      <w:proofErr w:type="spellEnd"/>
-      <w:r>
-        <w:rPr>
-          <w:rFonts w:ascii="Courier New" w:eastAsia="Courier New" w:hAnsi="Courier New" w:cs="Courier New"/>
-          <w:sz w:val="21"/>
-          <w:szCs w:val="21"/>
-          <w:shd w:val="clear" w:color="auto" w:fill="FAFAFA"/>
-        </w:rPr>
-        <w:t xml:space="preserve"> UTF-8</w:t>
-      </w:r>
-    </w:p>
-    <w:p>
-      <w:pPr>
-        <w:shd w:val="clear" w:color="auto" w:fill="FFFFFF"/>
-        <w:spacing w:after="160" w:line="336" w:lineRule="auto"/>
-        <w:ind w:left="720"/>
-        <w:rPr>
-          <w:rFonts w:ascii="Courier New" w:eastAsia="Courier New" w:hAnsi="Courier New" w:cs="Courier New"/>
-          <w:sz w:val="21"/>
-          <w:szCs w:val="21"/>
-          <w:shd w:val="clear" w:color="auto" w:fill="FAFAFA"/>
-        </w:rPr>
-      </w:pPr>
-      <w:r>
-        <w:rPr>
-          <w:rFonts w:ascii="Courier New" w:eastAsia="Courier New" w:hAnsi="Courier New" w:cs="Courier New"/>
-          <w:sz w:val="21"/>
-          <w:szCs w:val="21"/>
-          <w:shd w:val="clear" w:color="auto" w:fill="FAFAFA"/>
-        </w:rPr>
-        <w:t xml:space="preserve">        </w:t>
-      </w:r>
-      <w:proofErr w:type="spellStart"/>
-      <w:r>
-        <w:rPr>
-          <w:rFonts w:ascii="Courier New" w:eastAsia="Courier New" w:hAnsi="Courier New" w:cs="Courier New"/>
-          <w:sz w:val="21"/>
-          <w:szCs w:val="21"/>
-          <w:shd w:val="clear" w:color="auto" w:fill="FAFAFA"/>
-        </w:rPr>
-        <w:t>AllowOverride</w:t>
-      </w:r>
-      <w:proofErr w:type="spellEnd"/>
-      <w:r>
-        <w:rPr>
-          <w:rFonts w:ascii="Courier New" w:eastAsia="Courier New" w:hAnsi="Courier New" w:cs="Courier New"/>
-          <w:sz w:val="21"/>
-          <w:szCs w:val="21"/>
-          <w:shd w:val="clear" w:color="auto" w:fill="FAFAFA"/>
-        </w:rPr>
-        <w:t xml:space="preserve"> All</w:t>
-      </w:r>
-    </w:p>
-    <w:p>
-      <w:pPr>
-        <w:shd w:val="clear" w:color="auto" w:fill="FFFFFF"/>
-        <w:spacing w:after="160" w:line="336" w:lineRule="auto"/>
-        <w:ind w:left="720"/>
-        <w:rPr>
-          <w:rFonts w:ascii="Courier New" w:eastAsia="Courier New" w:hAnsi="Courier New" w:cs="Courier New"/>
-          <w:sz w:val="21"/>
-          <w:szCs w:val="21"/>
-          <w:shd w:val="clear" w:color="auto" w:fill="FAFAFA"/>
-        </w:rPr>
-      </w:pPr>
-      <w:r>
-        <w:rPr>
-          <w:rFonts w:ascii="Courier New" w:eastAsia="Courier New" w:hAnsi="Courier New" w:cs="Courier New"/>
-          <w:sz w:val="21"/>
-          <w:szCs w:val="21"/>
-          <w:shd w:val="clear" w:color="auto" w:fill="FAFAFA"/>
-        </w:rPr>
-        <w:t xml:space="preserve">        Require all granted</w:t>
-      </w:r>
-    </w:p>
-    <w:p>
-      <w:pPr>
-        <w:shd w:val="clear" w:color="auto" w:fill="FFFFFF"/>
-        <w:spacing w:after="160" w:line="336" w:lineRule="auto"/>
-        <w:ind w:left="720"/>
-        <w:rPr>
-          <w:rFonts w:ascii="Courier New" w:eastAsia="Courier New" w:hAnsi="Courier New" w:cs="Courier New"/>
-          <w:sz w:val="21"/>
-          <w:szCs w:val="21"/>
-          <w:shd w:val="clear" w:color="auto" w:fill="FAFAFA"/>
-        </w:rPr>
-      </w:pPr>
-      <w:r>
-        <w:rPr>
-          <w:rFonts w:ascii="Courier New" w:eastAsia="Courier New" w:hAnsi="Courier New" w:cs="Courier New"/>
-          <w:sz w:val="21"/>
-          <w:szCs w:val="21"/>
-          <w:shd w:val="clear" w:color="auto" w:fill="FAFAFA"/>
-        </w:rPr>
-        <w:t xml:space="preserve">        </w:t>
-      </w:r>
-      <w:proofErr w:type="spellStart"/>
-      <w:r>
-        <w:rPr>
-          <w:rFonts w:ascii="Courier New" w:eastAsia="Courier New" w:hAnsi="Courier New" w:cs="Courier New"/>
-          <w:sz w:val="21"/>
-          <w:szCs w:val="21"/>
-          <w:shd w:val="clear" w:color="auto" w:fill="FAFAFA"/>
-        </w:rPr>
-        <w:t>ExpiresActive</w:t>
-      </w:r>
-      <w:proofErr w:type="spellEnd"/>
-      <w:r>
-        <w:rPr>
-          <w:rFonts w:ascii="Courier New" w:eastAsia="Courier New" w:hAnsi="Courier New" w:cs="Courier New"/>
-          <w:sz w:val="21"/>
-          <w:szCs w:val="21"/>
-          <w:shd w:val="clear" w:color="auto" w:fill="FAFAFA"/>
-        </w:rPr>
-        <w:t xml:space="preserve"> On</w:t>
-      </w:r>
-    </w:p>
-    <w:p>
-      <w:pPr>
-        <w:shd w:val="clear" w:color="auto" w:fill="FFFFFF"/>
-        <w:spacing w:after="160" w:line="336" w:lineRule="auto"/>
-        <w:ind w:left="720"/>
-        <w:rPr>
-          <w:rFonts w:ascii="Courier New" w:eastAsia="Courier New" w:hAnsi="Courier New" w:cs="Courier New"/>
-          <w:sz w:val="21"/>
-          <w:szCs w:val="21"/>
-          <w:shd w:val="clear" w:color="auto" w:fill="FAFAFA"/>
-        </w:rPr>
-      </w:pPr>
-    </w:p>
-    <w:p>
-      <w:pPr>
-        <w:shd w:val="clear" w:color="auto" w:fill="FFFFFF"/>
-        <w:spacing w:after="160" w:line="336" w:lineRule="auto"/>
-        <w:ind w:left="720"/>
-        <w:rPr>
-          <w:rFonts w:ascii="Courier New" w:eastAsia="Courier New" w:hAnsi="Courier New" w:cs="Courier New"/>
-          <w:sz w:val="21"/>
-          <w:szCs w:val="21"/>
-          <w:shd w:val="clear" w:color="auto" w:fill="FAFAFA"/>
-        </w:rPr>
-      </w:pPr>
-      <w:r>
-        <w:rPr>
-          <w:rFonts w:ascii="Courier New" w:eastAsia="Courier New" w:hAnsi="Courier New" w:cs="Courier New"/>
-          <w:sz w:val="21"/>
-          <w:szCs w:val="21"/>
-          <w:shd w:val="clear" w:color="auto" w:fill="FAFAFA"/>
-        </w:rPr>
-        <w:t xml:space="preserve">        &lt;</w:t>
-      </w:r>
-      <w:proofErr w:type="spellStart"/>
-      <w:r>
-        <w:rPr>
-          <w:rFonts w:ascii="Courier New" w:eastAsia="Courier New" w:hAnsi="Courier New" w:cs="Courier New"/>
-          <w:sz w:val="21"/>
-          <w:szCs w:val="21"/>
-          <w:shd w:val="clear" w:color="auto" w:fill="FAFAFA"/>
-        </w:rPr>
-        <w:t>IfModule</w:t>
-      </w:r>
-      <w:proofErr w:type="spellEnd"/>
-      <w:r>
-        <w:rPr>
-          <w:rFonts w:ascii="Courier New" w:eastAsia="Courier New" w:hAnsi="Courier New" w:cs="Courier New"/>
-          <w:sz w:val="21"/>
-          <w:szCs w:val="21"/>
-          <w:shd w:val="clear" w:color="auto" w:fill="FAFAFA"/>
-        </w:rPr>
-        <w:t xml:space="preserve"> </w:t>
-      </w:r>
-      <w:proofErr w:type="spellStart"/>
-      <w:r>
-        <w:rPr>
-          <w:rFonts w:ascii="Courier New" w:eastAsia="Courier New" w:hAnsi="Courier New" w:cs="Courier New"/>
-          <w:sz w:val="21"/>
-          <w:szCs w:val="21"/>
-          <w:shd w:val="clear" w:color="auto" w:fill="FAFAFA"/>
-        </w:rPr>
-        <w:t>mod_rewrite.c</w:t>
-      </w:r>
-      <w:proofErr w:type="spellEnd"/>
-      <w:r>
-        <w:rPr>
-          <w:rFonts w:ascii="Courier New" w:eastAsia="Courier New" w:hAnsi="Courier New" w:cs="Courier New"/>
-          <w:sz w:val="21"/>
-          <w:szCs w:val="21"/>
-          <w:shd w:val="clear" w:color="auto" w:fill="FAFAFA"/>
-        </w:rPr>
-        <w:t>&gt;</w:t>
-      </w:r>
-    </w:p>
-    <w:p>
-      <w:pPr>
-        <w:shd w:val="clear" w:color="auto" w:fill="FFFFFF"/>
-        <w:spacing w:after="160" w:line="336" w:lineRule="auto"/>
-        <w:ind w:left="720"/>
-        <w:rPr>
-          <w:rFonts w:ascii="Courier New" w:eastAsia="Courier New" w:hAnsi="Courier New" w:cs="Courier New"/>
-          <w:sz w:val="21"/>
-          <w:szCs w:val="21"/>
-          <w:shd w:val="clear" w:color="auto" w:fill="FAFAFA"/>
-        </w:rPr>
-      </w:pPr>
-      <w:r>
-        <w:rPr>
-          <w:rFonts w:ascii="Courier New" w:eastAsia="Courier New" w:hAnsi="Courier New" w:cs="Courier New"/>
-          <w:sz w:val="21"/>
-          <w:szCs w:val="21"/>
-          <w:shd w:val="clear" w:color="auto" w:fill="FAFAFA"/>
-        </w:rPr>
-        <w:t xml:space="preserve">            </w:t>
-      </w:r>
-      <w:proofErr w:type="spellStart"/>
-      <w:r>
-        <w:rPr>
-          <w:rFonts w:ascii="Courier New" w:eastAsia="Courier New" w:hAnsi="Courier New" w:cs="Courier New"/>
-          <w:sz w:val="21"/>
-          <w:szCs w:val="21"/>
-          <w:shd w:val="clear" w:color="auto" w:fill="FAFAFA"/>
-        </w:rPr>
-        <w:t>RewriteEngine</w:t>
-      </w:r>
-      <w:proofErr w:type="spellEnd"/>
-      <w:r>
-        <w:rPr>
-          <w:rFonts w:ascii="Courier New" w:eastAsia="Courier New" w:hAnsi="Courier New" w:cs="Courier New"/>
-          <w:sz w:val="21"/>
-          <w:szCs w:val="21"/>
-          <w:shd w:val="clear" w:color="auto" w:fill="FAFAFA"/>
-        </w:rPr>
-        <w:t xml:space="preserve"> On</w:t>
-      </w:r>
-    </w:p>
-    <w:p>
-      <w:pPr>
-        <w:shd w:val="clear" w:color="auto" w:fill="FFFFFF"/>
-        <w:spacing w:after="160" w:line="336" w:lineRule="auto"/>
-        <w:ind w:left="720"/>
-        <w:rPr>
-          <w:rFonts w:ascii="Courier New" w:eastAsia="Courier New" w:hAnsi="Courier New" w:cs="Courier New"/>
-          <w:sz w:val="21"/>
-          <w:szCs w:val="21"/>
-          <w:shd w:val="clear" w:color="auto" w:fill="FAFAFA"/>
-        </w:rPr>
-      </w:pPr>
-      <w:r>
-        <w:rPr>
-          <w:rFonts w:ascii="Courier New" w:eastAsia="Courier New" w:hAnsi="Courier New" w:cs="Courier New"/>
-          <w:sz w:val="21"/>
-          <w:szCs w:val="21"/>
-          <w:shd w:val="clear" w:color="auto" w:fill="FAFAFA"/>
-        </w:rPr>
-        <w:t xml:space="preserve">            </w:t>
-      </w:r>
-      <w:proofErr w:type="spellStart"/>
-      <w:r>
-        <w:rPr>
-          <w:rFonts w:ascii="Courier New" w:eastAsia="Courier New" w:hAnsi="Courier New" w:cs="Courier New"/>
-          <w:sz w:val="21"/>
-          <w:szCs w:val="21"/>
-          <w:shd w:val="clear" w:color="auto" w:fill="FAFAFA"/>
-        </w:rPr>
-        <w:t>RewriteCond</w:t>
-      </w:r>
-      <w:proofErr w:type="spellEnd"/>
-      <w:r>
-        <w:rPr>
-          <w:rFonts w:ascii="Courier New" w:eastAsia="Courier New" w:hAnsi="Courier New" w:cs="Courier New"/>
-          <w:sz w:val="21"/>
-          <w:szCs w:val="21"/>
-          <w:shd w:val="clear" w:color="auto" w:fill="FAFAFA"/>
-        </w:rPr>
-        <w:t xml:space="preserve"> %</w:t>
-      </w:r>
-      <w:proofErr w:type="gramStart"/>
-      <w:r>
-        <w:rPr>
-          <w:rFonts w:ascii="Courier New" w:eastAsia="Courier New" w:hAnsi="Courier New" w:cs="Courier New"/>
-          <w:sz w:val="21"/>
-          <w:szCs w:val="21"/>
-          <w:shd w:val="clear" w:color="auto" w:fill="FAFAFA"/>
-        </w:rPr>
-        <w:t>{REQUEST</w:t>
-      </w:r>
-      <w:proofErr w:type="gramEnd"/>
-      <w:r>
-        <w:rPr>
-          <w:rFonts w:ascii="Courier New" w:eastAsia="Courier New" w:hAnsi="Courier New" w:cs="Courier New"/>
-          <w:sz w:val="21"/>
-          <w:szCs w:val="21"/>
-          <w:shd w:val="clear" w:color="auto" w:fill="FAFAFA"/>
-        </w:rPr>
-        <w:t>_FILENAME} !-f</w:t>
-      </w:r>
-    </w:p>
-    <w:p>
-      <w:pPr>
-        <w:shd w:val="clear" w:color="auto" w:fill="FFFFFF"/>
-        <w:spacing w:after="160" w:line="336" w:lineRule="auto"/>
-        <w:ind w:left="720"/>
-        <w:rPr>
-          <w:rFonts w:ascii="Courier New" w:eastAsia="Courier New" w:hAnsi="Courier New" w:cs="Courier New"/>
-          <w:sz w:val="21"/>
-          <w:szCs w:val="21"/>
-          <w:shd w:val="clear" w:color="auto" w:fill="FAFAFA"/>
-        </w:rPr>
-      </w:pPr>
-      <w:r>
-        <w:rPr>
-          <w:rFonts w:ascii="Courier New" w:eastAsia="Courier New" w:hAnsi="Courier New" w:cs="Courier New"/>
-          <w:sz w:val="21"/>
-          <w:szCs w:val="21"/>
-          <w:shd w:val="clear" w:color="auto" w:fill="FAFAFA"/>
-        </w:rPr>
-        <w:t xml:space="preserve">            </w:t>
-      </w:r>
-      <w:proofErr w:type="spellStart"/>
-      <w:r>
-        <w:rPr>
-          <w:rFonts w:ascii="Courier New" w:eastAsia="Courier New" w:hAnsi="Courier New" w:cs="Courier New"/>
-          <w:sz w:val="21"/>
-          <w:szCs w:val="21"/>
-          <w:shd w:val="clear" w:color="auto" w:fill="FAFAFA"/>
-        </w:rPr>
-        <w:t>RewriteRule</w:t>
-      </w:r>
-      <w:proofErr w:type="spellEnd"/>
-      <w:r>
-        <w:rPr>
-          <w:rFonts w:ascii="Courier New" w:eastAsia="Courier New" w:hAnsi="Courier New" w:cs="Courier New"/>
-          <w:sz w:val="21"/>
-          <w:szCs w:val="21"/>
-          <w:shd w:val="clear" w:color="auto" w:fill="FAFAFA"/>
-        </w:rPr>
-        <w:t xml:space="preserve"> ^.*</w:t>
-      </w:r>
-      <w:proofErr w:type="gramStart"/>
-      <w:r>
-        <w:rPr>
-          <w:rFonts w:ascii="Courier New" w:eastAsia="Courier New" w:hAnsi="Courier New" w:cs="Courier New"/>
-          <w:sz w:val="21"/>
-          <w:szCs w:val="21"/>
-          <w:shd w:val="clear" w:color="auto" w:fill="FAFAFA"/>
-        </w:rPr>
-        <w:t>/(</w:t>
-      </w:r>
-      <w:proofErr w:type="gramEnd"/>
-      <w:r>
-        <w:rPr>
-          <w:rFonts w:ascii="Courier New" w:eastAsia="Courier New" w:hAnsi="Courier New" w:cs="Courier New"/>
-          <w:sz w:val="21"/>
-          <w:szCs w:val="21"/>
-          <w:shd w:val="clear" w:color="auto" w:fill="FAFAFA"/>
-        </w:rPr>
-        <w:t xml:space="preserve">.*)$ </w:t>
-      </w:r>
-      <w:proofErr w:type="spellStart"/>
-      <w:r>
-        <w:rPr>
-          <w:rFonts w:ascii="Courier New" w:eastAsia="Courier New" w:hAnsi="Courier New" w:cs="Courier New"/>
-          <w:sz w:val="21"/>
-          <w:szCs w:val="21"/>
-          <w:shd w:val="clear" w:color="auto" w:fill="FAFAFA"/>
-        </w:rPr>
-        <w:t>app.php</w:t>
-      </w:r>
-      <w:proofErr w:type="spellEnd"/>
-      <w:r>
-        <w:rPr>
-          <w:rFonts w:ascii="Courier New" w:eastAsia="Courier New" w:hAnsi="Courier New" w:cs="Courier New"/>
-          <w:sz w:val="21"/>
-          <w:szCs w:val="21"/>
-          <w:shd w:val="clear" w:color="auto" w:fill="FAFAFA"/>
-        </w:rPr>
-        <w:t xml:space="preserve"> [QSA,L,NC]</w:t>
-      </w:r>
-    </w:p>
-    <w:p>
-      <w:pPr>
-        <w:shd w:val="clear" w:color="auto" w:fill="FFFFFF"/>
-        <w:spacing w:after="160" w:line="336" w:lineRule="auto"/>
-        <w:ind w:left="720"/>
-        <w:rPr>
-          <w:rFonts w:ascii="Courier New" w:eastAsia="Courier New" w:hAnsi="Courier New" w:cs="Courier New"/>
-          <w:sz w:val="21"/>
-          <w:szCs w:val="21"/>
-          <w:shd w:val="clear" w:color="auto" w:fill="FAFAFA"/>
-        </w:rPr>
-      </w:pPr>
-      <w:r>
-        <w:rPr>
-          <w:rFonts w:ascii="Courier New" w:eastAsia="Courier New" w:hAnsi="Courier New" w:cs="Courier New"/>
-          <w:sz w:val="21"/>
-          <w:szCs w:val="21"/>
-          <w:shd w:val="clear" w:color="auto" w:fill="FAFAFA"/>
-        </w:rPr>
-        <w:t xml:space="preserve">        &lt;/</w:t>
-      </w:r>
-      <w:proofErr w:type="spellStart"/>
-      <w:r>
-        <w:rPr>
-          <w:rFonts w:ascii="Courier New" w:eastAsia="Courier New" w:hAnsi="Courier New" w:cs="Courier New"/>
-          <w:sz w:val="21"/>
-          <w:szCs w:val="21"/>
-          <w:shd w:val="clear" w:color="auto" w:fill="FAFAFA"/>
-        </w:rPr>
-        <w:t>IfModule</w:t>
-      </w:r>
-      <w:proofErr w:type="spellEnd"/>
-      <w:r>
-        <w:rPr>
-          <w:rFonts w:ascii="Courier New" w:eastAsia="Courier New" w:hAnsi="Courier New" w:cs="Courier New"/>
-          <w:sz w:val="21"/>
-          <w:szCs w:val="21"/>
-          <w:shd w:val="clear" w:color="auto" w:fill="FAFAFA"/>
-        </w:rPr>
-        <w:t>&gt;</w:t>
-      </w:r>
-    </w:p>
-    <w:p>
-      <w:pPr>
-        <w:shd w:val="clear" w:color="auto" w:fill="FFFFFF"/>
-        <w:spacing w:after="160" w:line="336" w:lineRule="auto"/>
-        <w:ind w:left="720"/>
-        <w:rPr>
-          <w:rFonts w:ascii="Courier New" w:eastAsia="Courier New" w:hAnsi="Courier New" w:cs="Courier New"/>
-          <w:sz w:val="21"/>
-          <w:szCs w:val="21"/>
-          <w:shd w:val="clear" w:color="auto" w:fill="FAFAFA"/>
-        </w:rPr>
-      </w:pPr>
-    </w:p>
-    <w:p>
-      <w:pPr>
-        <w:shd w:val="clear" w:color="auto" w:fill="FFFFFF"/>
-        <w:spacing w:after="160" w:line="336" w:lineRule="auto"/>
-        <w:ind w:left="720"/>
-        <w:rPr>
-          <w:rFonts w:ascii="Courier New" w:eastAsia="Courier New" w:hAnsi="Courier New" w:cs="Courier New"/>
-          <w:sz w:val="21"/>
-          <w:szCs w:val="21"/>
-          <w:shd w:val="clear" w:color="auto" w:fill="FAFAFA"/>
-        </w:rPr>
-      </w:pPr>
-      <w:r>
-        <w:rPr>
-          <w:rFonts w:ascii="Courier New" w:eastAsia="Courier New" w:hAnsi="Courier New" w:cs="Courier New"/>
-          <w:sz w:val="21"/>
-          <w:szCs w:val="21"/>
-          <w:shd w:val="clear" w:color="auto" w:fill="FAFAFA"/>
-        </w:rPr>
-        <w:t xml:space="preserve">        </w:t>
-      </w:r>
-      <w:r>
-        <w:rPr>
-          <w:rFonts w:ascii="Courier New" w:eastAsia="Courier New" w:hAnsi="Courier New" w:cs="Courier New"/>
-          <w:color w:val="696969"/>
-          <w:sz w:val="21"/>
-          <w:szCs w:val="21"/>
-          <w:shd w:val="clear" w:color="auto" w:fill="FAFAFA"/>
-        </w:rPr>
-        <w:t>#Deflate filter is optional. It reduces download size, but adds slightly more CPU processing:</w:t>
-      </w:r>
-    </w:p>
-    <w:p>
-      <w:pPr>
-        <w:shd w:val="clear" w:color="auto" w:fill="FFFFFF"/>
-        <w:spacing w:after="160" w:line="336" w:lineRule="auto"/>
-        <w:ind w:left="720"/>
-        <w:rPr>
-          <w:rFonts w:ascii="Courier New" w:eastAsia="Courier New" w:hAnsi="Courier New" w:cs="Courier New"/>
-          <w:sz w:val="21"/>
-          <w:szCs w:val="21"/>
-          <w:shd w:val="clear" w:color="auto" w:fill="FAFAFA"/>
-        </w:rPr>
-      </w:pPr>
-      <w:r>
-        <w:rPr>
-          <w:rFonts w:ascii="Courier New" w:eastAsia="Courier New" w:hAnsi="Courier New" w:cs="Courier New"/>
-          <w:sz w:val="21"/>
-          <w:szCs w:val="21"/>
-          <w:shd w:val="clear" w:color="auto" w:fill="FAFAFA"/>
-        </w:rPr>
-        <w:t xml:space="preserve">        </w:t>
-      </w:r>
-      <w:proofErr w:type="spellStart"/>
-      <w:r>
-        <w:rPr>
-          <w:rFonts w:ascii="Courier New" w:eastAsia="Courier New" w:hAnsi="Courier New" w:cs="Courier New"/>
-          <w:b/>
-          <w:sz w:val="21"/>
-          <w:szCs w:val="21"/>
-          <w:shd w:val="clear" w:color="auto" w:fill="FAFAFA"/>
-        </w:rPr>
-        <w:t>AddOutputFilterByType</w:t>
-      </w:r>
-      <w:proofErr w:type="spellEnd"/>
-      <w:r>
-        <w:rPr>
-          <w:rFonts w:ascii="Courier New" w:eastAsia="Courier New" w:hAnsi="Courier New" w:cs="Courier New"/>
-          <w:b/>
-          <w:sz w:val="21"/>
-          <w:szCs w:val="21"/>
-          <w:shd w:val="clear" w:color="auto" w:fill="FAFAFA"/>
-        </w:rPr>
-        <w:t xml:space="preserve"> DEFLATE text/html</w:t>
-      </w:r>
-    </w:p>
-    <w:p>
-      <w:pPr>
-        <w:shd w:val="clear" w:color="auto" w:fill="FFFFFF"/>
-        <w:spacing w:after="160" w:line="336" w:lineRule="auto"/>
-        <w:ind w:left="720"/>
-        <w:rPr>
-          <w:rFonts w:ascii="Courier New" w:eastAsia="Courier New" w:hAnsi="Courier New" w:cs="Courier New"/>
-          <w:sz w:val="21"/>
-          <w:szCs w:val="21"/>
-          <w:shd w:val="clear" w:color="auto" w:fill="FAFAFA"/>
-        </w:rPr>
-      </w:pPr>
-      <w:r>
-        <w:rPr>
-          <w:rFonts w:ascii="Courier New" w:eastAsia="Courier New" w:hAnsi="Courier New" w:cs="Courier New"/>
-          <w:sz w:val="21"/>
-          <w:szCs w:val="21"/>
-          <w:shd w:val="clear" w:color="auto" w:fill="FAFAFA"/>
-        </w:rPr>
-        <w:t xml:space="preserve">    &lt;/Directory&gt;</w:t>
-      </w:r>
-    </w:p>
-    <w:p>
-      <w:pPr>
-        <w:shd w:val="clear" w:color="auto" w:fill="FFFFFF"/>
-        <w:spacing w:after="160" w:line="336" w:lineRule="auto"/>
-        <w:ind w:left="720"/>
-        <w:rPr>
-          <w:rFonts w:ascii="Courier New" w:eastAsia="Courier New" w:hAnsi="Courier New" w:cs="Courier New"/>
-          <w:sz w:val="21"/>
-          <w:szCs w:val="21"/>
-          <w:shd w:val="clear" w:color="auto" w:fill="FAFAFA"/>
-        </w:rPr>
-      </w:pPr>
-      <w:r>
-        <w:rPr>
-          <w:rFonts w:ascii="Courier New" w:eastAsia="Courier New" w:hAnsi="Courier New" w:cs="Courier New"/>
-          <w:sz w:val="21"/>
-          <w:szCs w:val="21"/>
-          <w:shd w:val="clear" w:color="auto" w:fill="FAFAFA"/>
-        </w:rPr>
-        <w:t>&lt;/</w:t>
-      </w:r>
-      <w:proofErr w:type="spellStart"/>
-      <w:r>
-        <w:rPr>
-          <w:rFonts w:ascii="Courier New" w:eastAsia="Courier New" w:hAnsi="Courier New" w:cs="Courier New"/>
-          <w:sz w:val="21"/>
-          <w:szCs w:val="21"/>
-          <w:shd w:val="clear" w:color="auto" w:fill="FAFAFA"/>
-        </w:rPr>
-        <w:t>VirtualHost</w:t>
-      </w:r>
-      <w:proofErr w:type="spellEnd"/>
-      <w:r>
-        <w:rPr>
-          <w:rFonts w:ascii="Courier New" w:eastAsia="Courier New" w:hAnsi="Courier New" w:cs="Courier New"/>
-          <w:sz w:val="21"/>
-          <w:szCs w:val="21"/>
-          <w:shd w:val="clear" w:color="auto" w:fill="FAFAFA"/>
-        </w:rPr>
-        <w:t>&gt;</w:t>
-      </w:r>
     </w:p>
     <w:p>
       <w:pPr>
@@ -4461,55 +4506,40 @@
           <w:rFonts w:ascii="Verdana" w:eastAsia="Verdana" w:hAnsi="Verdana" w:cs="Verdana"/>
           <w:highlight w:val="white"/>
         </w:rPr>
-        <w:t xml:space="preserve">Enable the site using </w:t>
-      </w:r>
-    </w:p>
-    <w:p>
-      <w:pPr>
-        <w:pBdr>
-          <w:top w:val="nil"/>
-          <w:left w:val="nil"/>
-          <w:bottom w:val="nil"/>
-          <w:right w:val="nil"/>
-          <w:between w:val="nil"/>
-        </w:pBdr>
-        <w:ind w:left="720"/>
-        <w:rPr>
-          <w:rFonts w:ascii="Verdana" w:eastAsia="Verdana" w:hAnsi="Verdana" w:cs="Verdana"/>
-          <w:i/>
-          <w:highlight w:val="white"/>
-        </w:rPr>
-      </w:pPr>
-      <w:proofErr w:type="spellStart"/>
-      <w:proofErr w:type="gramStart"/>
-      <w:r>
-        <w:rPr>
-          <w:rFonts w:ascii="Verdana" w:eastAsia="Verdana" w:hAnsi="Verdana" w:cs="Verdana"/>
-          <w:i/>
+        <w:t xml:space="preserve">Restart apache using </w:t>
+      </w:r>
+      <w:proofErr w:type="spellStart"/>
+      <w:r>
+        <w:rPr>
+          <w:rFonts w:ascii="Verdana" w:eastAsia="Verdana" w:hAnsi="Verdana" w:cs="Verdana"/>
           <w:highlight w:val="white"/>
         </w:rPr>
         <w:t>sudo</w:t>
       </w:r>
       <w:proofErr w:type="spellEnd"/>
-      <w:proofErr w:type="gramEnd"/>
-      <w:r>
-        <w:rPr>
-          <w:rFonts w:ascii="Verdana" w:eastAsia="Verdana" w:hAnsi="Verdana" w:cs="Verdana"/>
-          <w:i/>
-          <w:highlight w:val="white"/>
-        </w:rPr>
-        <w:t xml:space="preserve"> a2ensite </w:t>
-      </w:r>
-      <w:proofErr w:type="spellStart"/>
-      <w:r>
-        <w:rPr>
-          <w:rFonts w:ascii="Verdana" w:eastAsia="Verdana" w:hAnsi="Verdana" w:cs="Verdana"/>
-          <w:i/>
-          <w:highlight w:val="white"/>
-        </w:rPr>
-        <w:t>pmos.conf</w:t>
-      </w:r>
-      <w:proofErr w:type="spellEnd"/>
+      <w:r>
+        <w:rPr>
+          <w:rFonts w:ascii="Verdana" w:eastAsia="Verdana" w:hAnsi="Verdana" w:cs="Verdana"/>
+          <w:highlight w:val="white"/>
+        </w:rPr>
+        <w:t xml:space="preserve"> </w:t>
+      </w:r>
+      <w:proofErr w:type="spellStart"/>
+      <w:r>
+        <w:rPr>
+          <w:rFonts w:ascii="Verdana" w:eastAsia="Verdana" w:hAnsi="Verdana" w:cs="Verdana"/>
+          <w:highlight w:val="white"/>
+        </w:rPr>
+        <w:t>systemctl</w:t>
+      </w:r>
+      <w:proofErr w:type="spellEnd"/>
+      <w:r>
+        <w:rPr>
+          <w:rFonts w:ascii="Verdana" w:eastAsia="Verdana" w:hAnsi="Verdana" w:cs="Verdana"/>
+          <w:highlight w:val="white"/>
+        </w:rPr>
+        <w:t xml:space="preserve"> restart apache2</w:t>
+      </w:r>
     </w:p>
     <w:p>
       <w:pPr>
@@ -4534,39 +4564,23 @@
           <w:rFonts w:ascii="Verdana" w:eastAsia="Verdana" w:hAnsi="Verdana" w:cs="Verdana"/>
           <w:highlight w:val="white"/>
         </w:rPr>
-        <w:t xml:space="preserve">Restart apache using </w:t>
-      </w:r>
-      <w:proofErr w:type="spellStart"/>
-      <w:r>
-        <w:rPr>
-          <w:rFonts w:ascii="Verdana" w:eastAsia="Verdana" w:hAnsi="Verdana" w:cs="Verdana"/>
-          <w:highlight w:val="white"/>
-        </w:rPr>
-        <w:t>sudo</w:t>
-      </w:r>
-      <w:proofErr w:type="spellEnd"/>
-      <w:r>
-        <w:rPr>
-          <w:rFonts w:ascii="Verdana" w:eastAsia="Verdana" w:hAnsi="Verdana" w:cs="Verdana"/>
-          <w:highlight w:val="white"/>
-        </w:rPr>
-        <w:t xml:space="preserve"> </w:t>
-      </w:r>
-      <w:proofErr w:type="spellStart"/>
-      <w:r>
-        <w:rPr>
-          <w:rFonts w:ascii="Verdana" w:eastAsia="Verdana" w:hAnsi="Verdana" w:cs="Verdana"/>
-          <w:highlight w:val="white"/>
-        </w:rPr>
-        <w:t>systemctl</w:t>
-      </w:r>
-      <w:proofErr w:type="spellEnd"/>
-      <w:r>
-        <w:rPr>
-          <w:rFonts w:ascii="Verdana" w:eastAsia="Verdana" w:hAnsi="Verdana" w:cs="Verdana"/>
-          <w:highlight w:val="white"/>
-        </w:rPr>
-        <w:t xml:space="preserve"> restart apache2</w:t>
+        <w:t xml:space="preserve">Install and configure </w:t>
+      </w:r>
+      <w:proofErr w:type="spellStart"/>
+      <w:r>
+        <w:rPr>
+          <w:rFonts w:ascii="Verdana" w:eastAsia="Verdana" w:hAnsi="Verdana" w:cs="Verdana"/>
+          <w:highlight w:val="white"/>
+        </w:rPr>
+        <w:t>Mysql</w:t>
+      </w:r>
+      <w:proofErr w:type="spellEnd"/>
+      <w:r>
+        <w:rPr>
+          <w:rFonts w:ascii="Verdana" w:eastAsia="Verdana" w:hAnsi="Verdana" w:cs="Verdana"/>
+          <w:highlight w:val="white"/>
+        </w:rPr>
+        <w:t xml:space="preserve">. </w:t>
       </w:r>
     </w:p>
     <w:p>
@@ -4592,49 +4606,6 @@
           <w:rFonts w:ascii="Verdana" w:eastAsia="Verdana" w:hAnsi="Verdana" w:cs="Verdana"/>
           <w:highlight w:val="white"/>
         </w:rPr>
-        <w:t xml:space="preserve">Install and configure </w:t>
-      </w:r>
-      <w:proofErr w:type="spellStart"/>
-      <w:r>
-        <w:rPr>
-          <w:rFonts w:ascii="Verdana" w:eastAsia="Verdana" w:hAnsi="Verdana" w:cs="Verdana"/>
-          <w:highlight w:val="white"/>
-        </w:rPr>
-        <w:t>Mysql</w:t>
-      </w:r>
-      <w:proofErr w:type="spellEnd"/>
-      <w:r>
-        <w:rPr>
-          <w:rFonts w:ascii="Verdana" w:eastAsia="Verdana" w:hAnsi="Verdana" w:cs="Verdana"/>
-          <w:highlight w:val="white"/>
-        </w:rPr>
-        <w:t xml:space="preserve">. </w:t>
-      </w:r>
-    </w:p>
-    <w:p>
-      <w:pPr>
-        <w:numPr>
-          <w:ilvl w:val="0"/>
-          <w:numId w:val="3"/>
-        </w:numPr>
-        <w:pBdr>
-          <w:top w:val="nil"/>
-          <w:left w:val="nil"/>
-          <w:bottom w:val="nil"/>
-          <w:right w:val="nil"/>
-          <w:between w:val="nil"/>
-        </w:pBdr>
-        <w:rPr>
-          <w:rFonts w:ascii="Verdana" w:eastAsia="Verdana" w:hAnsi="Verdana" w:cs="Verdana"/>
-          <w:highlight w:val="white"/>
-        </w:rPr>
-      </w:pPr>
-      <w:r>
-        <w:rPr>
-          <w:rFonts w:ascii="Verdana" w:eastAsia="Verdana" w:hAnsi="Verdana" w:cs="Verdana"/>
-          <w:highlight w:val="white"/>
-        </w:rPr>
-        <w:lastRenderedPageBreak/>
         <w:t xml:space="preserve">Opening the </w:t>
       </w:r>
       <w:proofErr w:type="spellStart"/>
@@ -4778,6 +4749,7 @@
           <w:rFonts w:ascii="Verdana" w:eastAsia="Verdana" w:hAnsi="Verdana" w:cs="Verdana"/>
           <w:highlight w:val="white"/>
         </w:rPr>
+        <w:lastRenderedPageBreak/>
         <w:t>refer</w:t>
       </w:r>
       <w:proofErr w:type="gramEnd"/>

</xml_diff>